<commit_message>
refactoring code, testing modifications to loss calculation, adding visualization and EDA, various
</commit_message>
<xml_diff>
--- a/Project.docx
+++ b/Project.docx
@@ -30,7 +30,31 @@
           <w:sz w:val="48"/>
           <w:szCs w:val="48"/>
         </w:rPr>
-        <w:t>Machine Learning Engineer Nanodegree</w:t>
+        <w:t>Machine Learning</w:t>
+      </w:r>
+      <w:r>
+        <w:rPr>
+          <w:rFonts w:ascii="Segoe UI" w:eastAsia="Times New Roman" w:hAnsi="Segoe UI" w:cs="Segoe UI"/>
+          <w:b/>
+          <w:bCs/>
+          <w:color w:val="24292E"/>
+          <w:kern w:val="36"/>
+          <w:sz w:val="48"/>
+          <w:szCs w:val="48"/>
+        </w:rPr>
+        <w:t xml:space="preserve"> C</w:t>
+      </w:r>
+      <w:r>
+        <w:rPr>
+          <w:rFonts w:ascii="Segoe UI" w:eastAsia="Times New Roman" w:hAnsi="Segoe UI" w:cs="Segoe UI"/>
+          <w:b/>
+          <w:bCs/>
+          <w:color w:val="24292E"/>
+          <w:kern w:val="36"/>
+          <w:sz w:val="48"/>
+          <w:szCs w:val="48"/>
+        </w:rPr>
+        <w:t>onvolutional Neural Network For Dog Breed Classification</w:t>
       </w:r>
     </w:p>
     <w:p>
@@ -98,16 +122,16 @@
           <w:sz w:val="24"/>
           <w:szCs w:val="24"/>
         </w:rPr>
-        <w:t>January</w:t>
-      </w:r>
-      <w:r>
-        <w:rPr>
-          <w:rFonts w:ascii="Segoe UI" w:eastAsia="Times New Roman" w:hAnsi="Segoe UI" w:cs="Segoe UI"/>
-          <w:color w:val="24292E"/>
-          <w:sz w:val="24"/>
-          <w:szCs w:val="24"/>
-        </w:rPr>
-        <w:t xml:space="preserve"> 31, 20</w:t>
+        <w:t>February</w:t>
+      </w:r>
+      <w:r>
+        <w:rPr>
+          <w:rFonts w:ascii="Segoe UI" w:eastAsia="Times New Roman" w:hAnsi="Segoe UI" w:cs="Segoe UI"/>
+          <w:color w:val="24292E"/>
+          <w:sz w:val="24"/>
+          <w:szCs w:val="24"/>
+        </w:rPr>
+        <w:t>, 20</w:t>
       </w:r>
       <w:r>
         <w:rPr>
@@ -264,6 +288,7 @@
           <w:sz w:val="24"/>
           <w:szCs w:val="24"/>
         </w:rPr>
+        <w:lastRenderedPageBreak/>
         <w:t xml:space="preserve"> </w:t>
       </w:r>
     </w:p>
@@ -285,38 +310,78 @@
           <w:sz w:val="24"/>
           <w:szCs w:val="24"/>
         </w:rPr>
-        <w:lastRenderedPageBreak/>
         <w:t>Since that healthcare problem is “solved” barring the obstacles of regulation, we do have one that is quite similar, yet more fun: dog breed classification! We seek to classify pictures of dogs into one of 133 dog breeds in our data. This problem is less abstract than classifying skin lesions, but can have practical application at a veterinary office, provide useful learnings, or a fun application (which is our intent). This paper is not one to be nominated for a Nobel prize, but can be applied to thousands of similar problems in different domains, that perhaps collectively aid mankind.</w:t>
       </w:r>
+      <w:r>
+        <w:rPr>
+          <w:rFonts w:ascii="Segoe UI" w:eastAsia="Times New Roman" w:hAnsi="Segoe UI" w:cs="Segoe UI"/>
+          <w:color w:val="24292E"/>
+          <w:sz w:val="24"/>
+          <w:szCs w:val="24"/>
+        </w:rPr>
+        <w:t xml:space="preserve"> </w:t>
+      </w:r>
+      <w:r>
+        <w:rPr>
+          <w:rFonts w:ascii="Segoe UI" w:eastAsia="Times New Roman" w:hAnsi="Segoe UI" w:cs="Segoe UI"/>
+          <w:color w:val="24292E"/>
+          <w:sz w:val="24"/>
+          <w:szCs w:val="24"/>
+        </w:rPr>
+        <w:t xml:space="preserve">Is this an easy problem? Can you tell whether this is a Komondor or an Old English Sheepdog? </w:t>
+      </w:r>
     </w:p>
     <w:p>
       <w:pPr>
         <w:shd w:val="clear" w:color="auto" w:fill="FFFFFF"/>
         <w:spacing w:after="240" w:line="240" w:lineRule="auto"/>
-        <w:rPr>
-          <w:rFonts w:ascii="Segoe UI" w:eastAsia="Times New Roman" w:hAnsi="Segoe UI" w:cs="Segoe UI"/>
-          <w:color w:val="FF0000"/>
-          <w:sz w:val="24"/>
-          <w:szCs w:val="24"/>
-        </w:rPr>
-      </w:pPr>
-      <w:r>
-        <w:rPr>
-          <w:rFonts w:ascii="Segoe UI" w:eastAsia="Times New Roman" w:hAnsi="Segoe UI" w:cs="Segoe UI"/>
-          <w:color w:val="24292E"/>
-          <w:sz w:val="24"/>
-          <w:szCs w:val="24"/>
-        </w:rPr>
-        <w:t xml:space="preserve"> </w:t>
-      </w:r>
-      <w:r>
-        <w:rPr>
-          <w:rFonts w:ascii="Segoe UI" w:eastAsia="Times New Roman" w:hAnsi="Segoe UI" w:cs="Segoe UI"/>
-          <w:color w:val="FF0000"/>
-          <w:sz w:val="24"/>
-          <w:szCs w:val="24"/>
-        </w:rPr>
-        <w:t>ADD IMAGES</w:t>
+        <w:jc w:val="center"/>
+        <w:rPr>
+          <w:rFonts w:ascii="Segoe UI" w:eastAsia="Times New Roman" w:hAnsi="Segoe UI" w:cs="Segoe UI"/>
+          <w:color w:val="24292E"/>
+          <w:sz w:val="24"/>
+          <w:szCs w:val="24"/>
+        </w:rPr>
+      </w:pPr>
+      <w:r>
+        <w:rPr>
+          <w:noProof/>
+        </w:rPr>
+        <w:drawing>
+          <wp:inline distT="0" distB="0" distL="0" distR="0" wp14:anchorId="241F714F" wp14:editId="654A9D9E">
+            <wp:extent cx="3945988" cy="2287530"/>
+            <wp:effectExtent l="0" t="0" r="0" b="0"/>
+            <wp:docPr id="1" name="Picture 1"/>
+            <wp:cNvGraphicFramePr>
+              <a:graphicFrameLocks xmlns:a="http://schemas.openxmlformats.org/drawingml/2006/main" noChangeAspect="1"/>
+            </wp:cNvGraphicFramePr>
+            <a:graphic xmlns:a="http://schemas.openxmlformats.org/drawingml/2006/main">
+              <a:graphicData uri="http://schemas.openxmlformats.org/drawingml/2006/picture">
+                <pic:pic xmlns:pic="http://schemas.openxmlformats.org/drawingml/2006/picture">
+                  <pic:nvPicPr>
+                    <pic:cNvPr id="1" name=""/>
+                    <pic:cNvPicPr/>
+                  </pic:nvPicPr>
+                  <pic:blipFill>
+                    <a:blip r:embed="rId7"/>
+                    <a:stretch>
+                      <a:fillRect/>
+                    </a:stretch>
+                  </pic:blipFill>
+                  <pic:spPr>
+                    <a:xfrm>
+                      <a:off x="0" y="0"/>
+                      <a:ext cx="4039269" cy="2341606"/>
+                    </a:xfrm>
+                    <a:prstGeom prst="rect">
+                      <a:avLst/>
+                    </a:prstGeom>
+                  </pic:spPr>
+                </pic:pic>
+              </a:graphicData>
+            </a:graphic>
+          </wp:inline>
+        </w:drawing>
       </w:r>
     </w:p>
     <w:p>
@@ -348,6 +413,322 @@
     <w:p>
       <w:pPr>
         <w:shd w:val="clear" w:color="auto" w:fill="FFFFFF"/>
+        <w:spacing w:after="240" w:line="240" w:lineRule="auto"/>
+        <w:rPr>
+          <w:rFonts w:ascii="Segoe UI" w:eastAsia="Times New Roman" w:hAnsi="Segoe UI" w:cs="Segoe UI"/>
+          <w:color w:val="24292E"/>
+          <w:sz w:val="24"/>
+          <w:szCs w:val="24"/>
+        </w:rPr>
+      </w:pPr>
+      <w:r>
+        <w:rPr>
+          <w:rFonts w:ascii="Segoe UI" w:eastAsia="Times New Roman" w:hAnsi="Segoe UI" w:cs="Segoe UI"/>
+          <w:color w:val="24292E"/>
+          <w:sz w:val="24"/>
+          <w:szCs w:val="24"/>
+        </w:rPr>
+        <w:t>The aim is to accurately detect a dog in an image and predict the breed of that dog, based on 133 classes. This is accomplished in three parts – separate algorithms that determine whether (1) a dog is in an image (2) or a human is in an image and (3) what dog breed is predicted for the image.  Our main focus will be on (3)</w:t>
+      </w:r>
+      <w:r>
+        <w:rPr>
+          <w:rFonts w:ascii="Segoe UI" w:eastAsia="Times New Roman" w:hAnsi="Segoe UI" w:cs="Segoe UI"/>
+          <w:color w:val="24292E"/>
+          <w:sz w:val="24"/>
+          <w:szCs w:val="24"/>
+        </w:rPr>
+        <w:t>.</w:t>
+      </w:r>
+    </w:p>
+    <w:p>
+      <w:pPr>
+        <w:shd w:val="clear" w:color="auto" w:fill="FFFFFF"/>
+        <w:spacing w:after="240" w:line="240" w:lineRule="auto"/>
+        <w:rPr>
+          <w:rFonts w:ascii="Segoe UI" w:eastAsia="Times New Roman" w:hAnsi="Segoe UI" w:cs="Segoe UI"/>
+          <w:color w:val="24292E"/>
+          <w:sz w:val="24"/>
+          <w:szCs w:val="24"/>
+        </w:rPr>
+      </w:pPr>
+      <w:r>
+        <w:rPr>
+          <w:rFonts w:ascii="Segoe UI" w:eastAsia="Times New Roman" w:hAnsi="Segoe UI" w:cs="Segoe UI"/>
+          <w:color w:val="24292E"/>
+          <w:sz w:val="24"/>
+          <w:szCs w:val="24"/>
+        </w:rPr>
+        <w:t xml:space="preserve">The final </w:t>
+      </w:r>
+      <w:r>
+        <w:rPr>
+          <w:rFonts w:ascii="Segoe UI" w:eastAsia="Times New Roman" w:hAnsi="Segoe UI" w:cs="Segoe UI"/>
+          <w:color w:val="24292E"/>
+          <w:sz w:val="24"/>
+          <w:szCs w:val="24"/>
+        </w:rPr>
+        <w:t xml:space="preserve">application will be deployed, and use these algorithms in combination, similar to the following flow chart. </w:t>
+      </w:r>
+    </w:p>
+    <w:p>
+      <w:pPr>
+        <w:shd w:val="clear" w:color="auto" w:fill="FFFFFF"/>
+        <w:spacing w:after="240" w:line="240" w:lineRule="auto"/>
+        <w:rPr>
+          <w:rFonts w:ascii="Segoe UI" w:eastAsia="Times New Roman" w:hAnsi="Segoe UI" w:cs="Segoe UI"/>
+          <w:color w:val="24292E"/>
+          <w:sz w:val="24"/>
+          <w:szCs w:val="24"/>
+        </w:rPr>
+      </w:pPr>
+      <w:r>
+        <w:rPr>
+          <w:noProof/>
+        </w:rPr>
+        <w:lastRenderedPageBreak/>
+        <w:drawing>
+          <wp:inline distT="0" distB="0" distL="0" distR="0" wp14:anchorId="2F73F547" wp14:editId="232EA1C1">
+            <wp:extent cx="5943600" cy="2755266"/>
+            <wp:effectExtent l="0" t="0" r="0" b="6985"/>
+            <wp:docPr id="4" name="Picture 4"/>
+            <wp:cNvGraphicFramePr>
+              <a:graphicFrameLocks xmlns:a="http://schemas.openxmlformats.org/drawingml/2006/main" noChangeAspect="1"/>
+            </wp:cNvGraphicFramePr>
+            <a:graphic xmlns:a="http://schemas.openxmlformats.org/drawingml/2006/main">
+              <a:graphicData uri="http://schemas.openxmlformats.org/drawingml/2006/picture">
+                <pic:pic xmlns:pic="http://schemas.openxmlformats.org/drawingml/2006/picture">
+                  <pic:nvPicPr>
+                    <pic:cNvPr id="1" name=""/>
+                    <pic:cNvPicPr/>
+                  </pic:nvPicPr>
+                  <pic:blipFill>
+                    <a:blip r:embed="rId8"/>
+                    <a:stretch>
+                      <a:fillRect/>
+                    </a:stretch>
+                  </pic:blipFill>
+                  <pic:spPr>
+                    <a:xfrm>
+                      <a:off x="0" y="0"/>
+                      <a:ext cx="6121101" cy="2837550"/>
+                    </a:xfrm>
+                    <a:prstGeom prst="rect">
+                      <a:avLst/>
+                    </a:prstGeom>
+                  </pic:spPr>
+                </pic:pic>
+              </a:graphicData>
+            </a:graphic>
+          </wp:inline>
+        </w:drawing>
+      </w:r>
+    </w:p>
+    <w:p>
+      <w:pPr>
+        <w:shd w:val="clear" w:color="auto" w:fill="FFFFFF"/>
+        <w:spacing w:after="240" w:line="240" w:lineRule="auto"/>
+        <w:rPr>
+          <w:rFonts w:ascii="Segoe UI" w:eastAsia="Times New Roman" w:hAnsi="Segoe UI" w:cs="Segoe UI"/>
+          <w:color w:val="24292E"/>
+          <w:sz w:val="24"/>
+          <w:szCs w:val="24"/>
+        </w:rPr>
+      </w:pPr>
+      <w:r>
+        <w:rPr>
+          <w:rFonts w:ascii="Segoe UI" w:eastAsia="Times New Roman" w:hAnsi="Segoe UI" w:cs="Segoe UI"/>
+          <w:color w:val="24292E"/>
+          <w:sz w:val="24"/>
+          <w:szCs w:val="24"/>
+        </w:rPr>
+        <w:t xml:space="preserve">The general framework of the project follows these steps, and iteratively through multiple models as defined in the problem statement. These steps are as follows: </w:t>
+      </w:r>
+    </w:p>
+    <w:p>
+      <w:pPr>
+        <w:pStyle w:val="ListParagraph"/>
+        <w:numPr>
+          <w:ilvl w:val="0"/>
+          <w:numId w:val="18"/>
+        </w:numPr>
+        <w:shd w:val="clear" w:color="auto" w:fill="FFFFFF"/>
+        <w:spacing w:after="240" w:line="240" w:lineRule="auto"/>
+        <w:rPr>
+          <w:rFonts w:ascii="Segoe UI" w:eastAsia="Times New Roman" w:hAnsi="Segoe UI" w:cs="Segoe UI"/>
+          <w:color w:val="24292E"/>
+          <w:sz w:val="24"/>
+          <w:szCs w:val="24"/>
+        </w:rPr>
+      </w:pPr>
+      <w:r>
+        <w:rPr>
+          <w:rFonts w:ascii="Segoe UI" w:eastAsia="Times New Roman" w:hAnsi="Segoe UI" w:cs="Segoe UI"/>
+          <w:color w:val="24292E"/>
+          <w:sz w:val="24"/>
+          <w:szCs w:val="24"/>
+        </w:rPr>
+        <w:t>Retrieve Input Data</w:t>
+      </w:r>
+    </w:p>
+    <w:p>
+      <w:pPr>
+        <w:pStyle w:val="ListParagraph"/>
+        <w:numPr>
+          <w:ilvl w:val="0"/>
+          <w:numId w:val="18"/>
+        </w:numPr>
+        <w:shd w:val="clear" w:color="auto" w:fill="FFFFFF"/>
+        <w:spacing w:after="240" w:line="240" w:lineRule="auto"/>
+        <w:rPr>
+          <w:rFonts w:ascii="Segoe UI" w:eastAsia="Times New Roman" w:hAnsi="Segoe UI" w:cs="Segoe UI"/>
+          <w:color w:val="24292E"/>
+          <w:sz w:val="24"/>
+          <w:szCs w:val="24"/>
+        </w:rPr>
+      </w:pPr>
+      <w:r>
+        <w:rPr>
+          <w:rFonts w:ascii="Segoe UI" w:eastAsia="Times New Roman" w:hAnsi="Segoe UI" w:cs="Segoe UI"/>
+          <w:color w:val="24292E"/>
+          <w:sz w:val="24"/>
+          <w:szCs w:val="24"/>
+        </w:rPr>
+        <w:t>Clean and Explore</w:t>
+      </w:r>
+    </w:p>
+    <w:p>
+      <w:pPr>
+        <w:pStyle w:val="ListParagraph"/>
+        <w:numPr>
+          <w:ilvl w:val="0"/>
+          <w:numId w:val="18"/>
+        </w:numPr>
+        <w:shd w:val="clear" w:color="auto" w:fill="FFFFFF"/>
+        <w:spacing w:after="240" w:line="240" w:lineRule="auto"/>
+        <w:rPr>
+          <w:rFonts w:ascii="Segoe UI" w:eastAsia="Times New Roman" w:hAnsi="Segoe UI" w:cs="Segoe UI"/>
+          <w:color w:val="24292E"/>
+          <w:sz w:val="24"/>
+          <w:szCs w:val="24"/>
+        </w:rPr>
+      </w:pPr>
+      <w:r>
+        <w:rPr>
+          <w:rFonts w:ascii="Segoe UI" w:eastAsia="Times New Roman" w:hAnsi="Segoe UI" w:cs="Segoe UI"/>
+          <w:color w:val="24292E"/>
+          <w:sz w:val="24"/>
+          <w:szCs w:val="24"/>
+        </w:rPr>
+        <w:t>Prepare/Transform</w:t>
+      </w:r>
+    </w:p>
+    <w:p>
+      <w:pPr>
+        <w:pStyle w:val="ListParagraph"/>
+        <w:numPr>
+          <w:ilvl w:val="0"/>
+          <w:numId w:val="18"/>
+        </w:numPr>
+        <w:shd w:val="clear" w:color="auto" w:fill="FFFFFF"/>
+        <w:spacing w:after="240" w:line="240" w:lineRule="auto"/>
+        <w:rPr>
+          <w:rFonts w:ascii="Segoe UI" w:eastAsia="Times New Roman" w:hAnsi="Segoe UI" w:cs="Segoe UI"/>
+          <w:color w:val="24292E"/>
+          <w:sz w:val="24"/>
+          <w:szCs w:val="24"/>
+        </w:rPr>
+      </w:pPr>
+      <w:r>
+        <w:rPr>
+          <w:rFonts w:ascii="Segoe UI" w:eastAsia="Times New Roman" w:hAnsi="Segoe UI" w:cs="Segoe UI"/>
+          <w:color w:val="24292E"/>
+          <w:sz w:val="24"/>
+          <w:szCs w:val="24"/>
+        </w:rPr>
+        <w:t>Develop/Train Model</w:t>
+      </w:r>
+    </w:p>
+    <w:p>
+      <w:pPr>
+        <w:pStyle w:val="ListParagraph"/>
+        <w:numPr>
+          <w:ilvl w:val="0"/>
+          <w:numId w:val="18"/>
+        </w:numPr>
+        <w:shd w:val="clear" w:color="auto" w:fill="FFFFFF"/>
+        <w:spacing w:after="240" w:line="240" w:lineRule="auto"/>
+        <w:rPr>
+          <w:rFonts w:ascii="Segoe UI" w:eastAsia="Times New Roman" w:hAnsi="Segoe UI" w:cs="Segoe UI"/>
+          <w:color w:val="24292E"/>
+          <w:sz w:val="24"/>
+          <w:szCs w:val="24"/>
+        </w:rPr>
+      </w:pPr>
+      <w:r>
+        <w:rPr>
+          <w:rFonts w:ascii="Segoe UI" w:eastAsia="Times New Roman" w:hAnsi="Segoe UI" w:cs="Segoe UI"/>
+          <w:color w:val="24292E"/>
+          <w:sz w:val="24"/>
+          <w:szCs w:val="24"/>
+        </w:rPr>
+        <w:t>Validate/Evaluate Model</w:t>
+      </w:r>
+    </w:p>
+    <w:p>
+      <w:pPr>
+        <w:pStyle w:val="ListParagraph"/>
+        <w:numPr>
+          <w:ilvl w:val="0"/>
+          <w:numId w:val="18"/>
+        </w:numPr>
+        <w:shd w:val="clear" w:color="auto" w:fill="FFFFFF"/>
+        <w:spacing w:after="240" w:line="240" w:lineRule="auto"/>
+        <w:rPr>
+          <w:rFonts w:ascii="Segoe UI" w:eastAsia="Times New Roman" w:hAnsi="Segoe UI" w:cs="Segoe UI"/>
+          <w:color w:val="24292E"/>
+          <w:sz w:val="24"/>
+          <w:szCs w:val="24"/>
+        </w:rPr>
+      </w:pPr>
+      <w:r>
+        <w:rPr>
+          <w:rFonts w:ascii="Segoe UI" w:eastAsia="Times New Roman" w:hAnsi="Segoe UI" w:cs="Segoe UI"/>
+          <w:color w:val="24292E"/>
+          <w:sz w:val="24"/>
+          <w:szCs w:val="24"/>
+        </w:rPr>
+        <w:t>Deploy to Production</w:t>
+      </w:r>
+    </w:p>
+    <w:p>
+      <w:pPr>
+        <w:pStyle w:val="ListParagraph"/>
+        <w:numPr>
+          <w:ilvl w:val="0"/>
+          <w:numId w:val="18"/>
+        </w:numPr>
+        <w:shd w:val="clear" w:color="auto" w:fill="FFFFFF"/>
+        <w:spacing w:after="240" w:line="240" w:lineRule="auto"/>
+        <w:rPr>
+          <w:rFonts w:ascii="Segoe UI" w:eastAsia="Times New Roman" w:hAnsi="Segoe UI" w:cs="Segoe UI"/>
+          <w:color w:val="24292E"/>
+          <w:sz w:val="24"/>
+          <w:szCs w:val="24"/>
+        </w:rPr>
+      </w:pPr>
+      <w:r>
+        <w:rPr>
+          <w:rFonts w:ascii="Segoe UI" w:eastAsia="Times New Roman" w:hAnsi="Segoe UI" w:cs="Segoe UI"/>
+          <w:color w:val="24292E"/>
+          <w:sz w:val="24"/>
+          <w:szCs w:val="24"/>
+        </w:rPr>
+        <w:t>Monitor and Update Model &amp; Date [7]</w:t>
+      </w:r>
+    </w:p>
+    <w:p>
+      <w:pPr>
+        <w:shd w:val="clear" w:color="auto" w:fill="FFFFFF"/>
         <w:spacing w:before="360" w:after="240" w:line="240" w:lineRule="auto"/>
         <w:outlineLvl w:val="2"/>
         <w:rPr>
@@ -365,10 +746,10 @@
           <w:b/>
           <w:bCs/>
           <w:color w:val="24292E"/>
-          <w:sz w:val="24"/>
-          <w:szCs w:val="24"/>
-        </w:rPr>
-        <w:t>Pr</w:t>
+          <w:sz w:val="30"/>
+          <w:szCs w:val="30"/>
+        </w:rPr>
+        <w:t xml:space="preserve">Evaluation </w:t>
       </w:r>
       <w:r>
         <w:rPr>
@@ -376,10 +757,280 @@
           <w:b/>
           <w:bCs/>
           <w:color w:val="24292E"/>
-          <w:sz w:val="24"/>
-          <w:szCs w:val="24"/>
-        </w:rPr>
-        <w:t>oblem</w:t>
+          <w:sz w:val="30"/>
+          <w:szCs w:val="30"/>
+        </w:rPr>
+        <w:t>Metrics</w:t>
+      </w:r>
+    </w:p>
+    <w:p>
+      <w:pPr>
+        <w:shd w:val="clear" w:color="auto" w:fill="FFFFFF"/>
+        <w:spacing w:after="240" w:line="240" w:lineRule="auto"/>
+        <w:rPr>
+          <w:rFonts w:ascii="Segoe UI" w:eastAsia="Times New Roman" w:hAnsi="Segoe UI" w:cs="Segoe UI"/>
+          <w:color w:val="24292E"/>
+          <w:sz w:val="24"/>
+          <w:szCs w:val="24"/>
+        </w:rPr>
+      </w:pPr>
+      <w:r>
+        <w:rPr>
+          <w:rFonts w:ascii="Segoe UI" w:eastAsia="Times New Roman" w:hAnsi="Segoe UI" w:cs="Segoe UI"/>
+          <w:color w:val="24292E"/>
+          <w:sz w:val="24"/>
+          <w:szCs w:val="24"/>
+        </w:rPr>
+        <w:t xml:space="preserve">Both the benchmark and solution model(s) will be evaluated for accuracy (select correct dog breed class or not) using cross categorical entropy. Compared to MAE and other metrics, cross categorical entropy has been noted to allow better training with more complex datasets, and more generalizable results. [6]  </w:t>
+      </w:r>
+    </w:p>
+    <w:p>
+      <w:pPr>
+        <w:shd w:val="clear" w:color="auto" w:fill="FFFFFF"/>
+        <w:spacing w:after="240" w:line="240" w:lineRule="auto"/>
+        <w:rPr>
+          <w:rFonts w:ascii="Segoe UI" w:eastAsia="Times New Roman" w:hAnsi="Segoe UI" w:cs="Segoe UI"/>
+          <w:color w:val="24292E"/>
+          <w:sz w:val="24"/>
+          <w:szCs w:val="24"/>
+        </w:rPr>
+      </w:pPr>
+      <w:r>
+        <w:rPr>
+          <w:rFonts w:ascii="Segoe UI" w:eastAsia="Times New Roman" w:hAnsi="Segoe UI" w:cs="Segoe UI"/>
+          <w:color w:val="24292E"/>
+          <w:sz w:val="24"/>
+          <w:szCs w:val="24"/>
+        </w:rPr>
+        <w:t xml:space="preserve">Since this is a </w:t>
+      </w:r>
+      <w:r>
+        <w:rPr>
+          <w:rFonts w:ascii="Segoe UI" w:eastAsia="Times New Roman" w:hAnsi="Segoe UI" w:cs="Segoe UI"/>
+          <w:color w:val="24292E"/>
+          <w:sz w:val="24"/>
+          <w:szCs w:val="24"/>
+        </w:rPr>
+        <w:t>m</w:t>
+      </w:r>
+      <w:r>
+        <w:rPr>
+          <w:rFonts w:ascii="Segoe UI" w:eastAsia="Times New Roman" w:hAnsi="Segoe UI" w:cs="Segoe UI"/>
+          <w:color w:val="24292E"/>
+          <w:sz w:val="24"/>
+          <w:szCs w:val="24"/>
+        </w:rPr>
+        <w:t>ulti-</w:t>
+      </w:r>
+      <w:r>
+        <w:rPr>
+          <w:rFonts w:ascii="Segoe UI" w:eastAsia="Times New Roman" w:hAnsi="Segoe UI" w:cs="Segoe UI"/>
+          <w:color w:val="24292E"/>
+          <w:sz w:val="24"/>
+          <w:szCs w:val="24"/>
+        </w:rPr>
+        <w:t>l</w:t>
+      </w:r>
+      <w:r>
+        <w:rPr>
+          <w:rFonts w:ascii="Segoe UI" w:eastAsia="Times New Roman" w:hAnsi="Segoe UI" w:cs="Segoe UI"/>
+          <w:color w:val="24292E"/>
+          <w:sz w:val="24"/>
+          <w:szCs w:val="24"/>
+        </w:rPr>
+        <w:t xml:space="preserve">abel </w:t>
+      </w:r>
+      <w:r>
+        <w:rPr>
+          <w:rFonts w:ascii="Segoe UI" w:eastAsia="Times New Roman" w:hAnsi="Segoe UI" w:cs="Segoe UI"/>
+          <w:color w:val="24292E"/>
+          <w:sz w:val="24"/>
+          <w:szCs w:val="24"/>
+        </w:rPr>
+        <w:t>c</w:t>
+      </w:r>
+      <w:r>
+        <w:rPr>
+          <w:rFonts w:ascii="Segoe UI" w:eastAsia="Times New Roman" w:hAnsi="Segoe UI" w:cs="Segoe UI"/>
+          <w:color w:val="24292E"/>
+          <w:sz w:val="24"/>
+          <w:szCs w:val="24"/>
+        </w:rPr>
+        <w:t>lassification</w:t>
+      </w:r>
+      <w:r>
+        <w:rPr>
+          <w:rFonts w:ascii="Segoe UI" w:eastAsia="Times New Roman" w:hAnsi="Segoe UI" w:cs="Segoe UI"/>
+          <w:color w:val="24292E"/>
+          <w:sz w:val="24"/>
+          <w:szCs w:val="24"/>
+        </w:rPr>
+        <w:t xml:space="preserve"> </w:t>
+      </w:r>
+      <w:r>
+        <w:rPr>
+          <w:rFonts w:ascii="Segoe UI" w:eastAsia="Times New Roman" w:hAnsi="Segoe UI" w:cs="Segoe UI"/>
+          <w:color w:val="24292E"/>
+          <w:sz w:val="24"/>
+          <w:szCs w:val="24"/>
+        </w:rPr>
+        <w:t>problem in which only one predicted class is allowed as an output, so we will use categorical cross-entropy for this type of problem. C</w:t>
+      </w:r>
+      <w:r>
+        <w:rPr>
+          <w:rFonts w:ascii="Segoe UI" w:eastAsia="Times New Roman" w:hAnsi="Segoe UI" w:cs="Segoe UI"/>
+          <w:color w:val="24292E"/>
+          <w:sz w:val="24"/>
+          <w:szCs w:val="24"/>
+        </w:rPr>
+        <w:t>ategorical cross-entropy</w:t>
+      </w:r>
+      <w:r>
+        <w:rPr>
+          <w:rFonts w:ascii="Segoe UI" w:eastAsia="Times New Roman" w:hAnsi="Segoe UI" w:cs="Segoe UI"/>
+          <w:color w:val="24292E"/>
+          <w:sz w:val="24"/>
+          <w:szCs w:val="24"/>
+        </w:rPr>
+        <w:t xml:space="preserve"> </w:t>
+      </w:r>
+      <w:r>
+        <w:rPr>
+          <w:rFonts w:ascii="Segoe UI" w:eastAsia="Times New Roman" w:hAnsi="Segoe UI" w:cs="Segoe UI"/>
+          <w:color w:val="24292E"/>
+          <w:sz w:val="24"/>
+          <w:szCs w:val="24"/>
+        </w:rPr>
+        <w:t xml:space="preserve">loss takes into account the groundtruth and CNN score for each class (133 dogs), with the application of the </w:t>
+      </w:r>
+      <w:r>
+        <w:rPr>
+          <w:rFonts w:ascii="Segoe UI" w:eastAsia="Times New Roman" w:hAnsi="Segoe UI" w:cs="Segoe UI"/>
+          <w:color w:val="24292E"/>
+          <w:sz w:val="24"/>
+          <w:szCs w:val="24"/>
+        </w:rPr>
+        <w:t>SoftMax</w:t>
+      </w:r>
+      <w:r>
+        <w:rPr>
+          <w:rFonts w:ascii="Segoe UI" w:eastAsia="Times New Roman" w:hAnsi="Segoe UI" w:cs="Segoe UI"/>
+          <w:color w:val="24292E"/>
+          <w:sz w:val="24"/>
+          <w:szCs w:val="24"/>
+        </w:rPr>
+        <w:t xml:space="preserve"> function. The following depicts our loss function applied using pytorch built in functions. [11]</w:t>
+      </w:r>
+    </w:p>
+    <w:p>
+      <w:pPr>
+        <w:shd w:val="clear" w:color="auto" w:fill="FFFFFF"/>
+        <w:spacing w:after="240" w:line="240" w:lineRule="auto"/>
+        <w:jc w:val="center"/>
+        <w:rPr>
+          <w:rFonts w:ascii="Segoe UI" w:eastAsia="Times New Roman" w:hAnsi="Segoe UI" w:cs="Segoe UI"/>
+          <w:color w:val="24292E"/>
+          <w:sz w:val="24"/>
+          <w:szCs w:val="24"/>
+        </w:rPr>
+      </w:pPr>
+      <w:r>
+        <w:rPr>
+          <w:noProof/>
+        </w:rPr>
+        <w:lastRenderedPageBreak/>
+        <w:drawing>
+          <wp:inline distT="0" distB="0" distL="0" distR="0" wp14:anchorId="6A62A30A" wp14:editId="0088A9B2">
+            <wp:extent cx="4354717" cy="1553927"/>
+            <wp:effectExtent l="0" t="0" r="8255" b="8255"/>
+            <wp:docPr id="5" name="Picture 5"/>
+            <wp:cNvGraphicFramePr>
+              <a:graphicFrameLocks xmlns:a="http://schemas.openxmlformats.org/drawingml/2006/main" noChangeAspect="1"/>
+            </wp:cNvGraphicFramePr>
+            <a:graphic xmlns:a="http://schemas.openxmlformats.org/drawingml/2006/main">
+              <a:graphicData uri="http://schemas.openxmlformats.org/drawingml/2006/picture">
+                <pic:pic xmlns:pic="http://schemas.openxmlformats.org/drawingml/2006/picture">
+                  <pic:nvPicPr>
+                    <pic:cNvPr id="1" name=""/>
+                    <pic:cNvPicPr/>
+                  </pic:nvPicPr>
+                  <pic:blipFill>
+                    <a:blip r:embed="rId9"/>
+                    <a:stretch>
+                      <a:fillRect/>
+                    </a:stretch>
+                  </pic:blipFill>
+                  <pic:spPr>
+                    <a:xfrm>
+                      <a:off x="0" y="0"/>
+                      <a:ext cx="4403239" cy="1571241"/>
+                    </a:xfrm>
+                    <a:prstGeom prst="rect">
+                      <a:avLst/>
+                    </a:prstGeom>
+                  </pic:spPr>
+                </pic:pic>
+              </a:graphicData>
+            </a:graphic>
+          </wp:inline>
+        </w:drawing>
+      </w:r>
+    </w:p>
+    <w:p>
+      <w:pPr>
+        <w:shd w:val="clear" w:color="auto" w:fill="FFFFFF"/>
+        <w:spacing w:after="240" w:line="240" w:lineRule="auto"/>
+        <w:rPr>
+          <w:rFonts w:ascii="Segoe UI" w:eastAsia="Times New Roman" w:hAnsi="Segoe UI" w:cs="Segoe UI"/>
+          <w:color w:val="24292E"/>
+          <w:sz w:val="24"/>
+          <w:szCs w:val="24"/>
+        </w:rPr>
+      </w:pPr>
+      <w:r>
+        <w:rPr>
+          <w:rFonts w:ascii="Segoe UI" w:eastAsia="Times New Roman" w:hAnsi="Segoe UI" w:cs="Segoe UI"/>
+          <w:color w:val="24292E"/>
+          <w:sz w:val="24"/>
+          <w:szCs w:val="24"/>
+        </w:rPr>
+        <w:t xml:space="preserve">Based on this loss, we </w:t>
+      </w:r>
+      <w:r>
+        <w:rPr>
+          <w:rFonts w:ascii="Segoe UI" w:eastAsia="Times New Roman" w:hAnsi="Segoe UI" w:cs="Segoe UI"/>
+          <w:color w:val="24292E"/>
+          <w:sz w:val="24"/>
+          <w:szCs w:val="24"/>
+        </w:rPr>
+        <w:t>calculate</w:t>
+      </w:r>
+      <w:r>
+        <w:rPr>
+          <w:rFonts w:ascii="Segoe UI" w:eastAsia="Times New Roman" w:hAnsi="Segoe UI" w:cs="Segoe UI"/>
+          <w:color w:val="24292E"/>
+          <w:sz w:val="24"/>
+          <w:szCs w:val="24"/>
+        </w:rPr>
+        <w:t xml:space="preserve"> our training loss with each iteration</w:t>
+      </w:r>
+      <w:r>
+        <w:rPr>
+          <w:rFonts w:ascii="Segoe UI" w:eastAsia="Times New Roman" w:hAnsi="Segoe UI" w:cs="Segoe UI"/>
+          <w:color w:val="24292E"/>
+          <w:sz w:val="24"/>
+          <w:szCs w:val="24"/>
+        </w:rPr>
+        <w:t xml:space="preserve">, and the running train and validation loss are displayed. </w:t>
+      </w:r>
+      <w:r>
+        <w:rPr>
+          <w:rFonts w:ascii="Segoe UI" w:eastAsia="Times New Roman" w:hAnsi="Segoe UI" w:cs="Segoe UI"/>
+          <w:color w:val="24292E"/>
+          <w:sz w:val="24"/>
+          <w:szCs w:val="24"/>
+        </w:rPr>
+        <w:t xml:space="preserve">The function </w:t>
       </w:r>
       <w:r>
         <w:rPr>
@@ -390,7 +1041,70 @@
           <w:sz w:val="24"/>
           <w:szCs w:val="24"/>
         </w:rPr>
-        <w:t xml:space="preserve"> Statement</w:t>
+        <w:t>test</w:t>
+      </w:r>
+      <w:r>
+        <w:rPr>
+          <w:rFonts w:ascii="Segoe UI" w:eastAsia="Times New Roman" w:hAnsi="Segoe UI" w:cs="Segoe UI"/>
+          <w:color w:val="24292E"/>
+          <w:sz w:val="24"/>
+          <w:szCs w:val="24"/>
+        </w:rPr>
+        <w:t xml:space="preserve"> is defined </w:t>
+      </w:r>
+      <w:r>
+        <w:rPr>
+          <w:rFonts w:ascii="Segoe UI" w:eastAsia="Times New Roman" w:hAnsi="Segoe UI" w:cs="Segoe UI"/>
+          <w:color w:val="24292E"/>
+          <w:sz w:val="24"/>
+          <w:szCs w:val="24"/>
+        </w:rPr>
+        <w:t>in the benchmark</w:t>
+      </w:r>
+      <w:r>
+        <w:rPr>
+          <w:rFonts w:ascii="Segoe UI" w:eastAsia="Times New Roman" w:hAnsi="Segoe UI" w:cs="Segoe UI"/>
+          <w:color w:val="24292E"/>
+          <w:sz w:val="24"/>
+          <w:szCs w:val="24"/>
+        </w:rPr>
+        <w:t xml:space="preserve"> (</w:t>
+      </w:r>
+      <w:r>
+        <w:rPr>
+          <w:rFonts w:ascii="Segoe UI" w:eastAsia="Times New Roman" w:hAnsi="Segoe UI" w:cs="Segoe UI"/>
+          <w:color w:val="24292E"/>
+          <w:sz w:val="24"/>
+          <w:szCs w:val="24"/>
+        </w:rPr>
+        <w:t>scratch</w:t>
+      </w:r>
+      <w:r>
+        <w:rPr>
+          <w:rFonts w:ascii="Segoe UI" w:eastAsia="Times New Roman" w:hAnsi="Segoe UI" w:cs="Segoe UI"/>
+          <w:color w:val="24292E"/>
+          <w:sz w:val="24"/>
+          <w:szCs w:val="24"/>
+        </w:rPr>
+        <w:t>)</w:t>
+      </w:r>
+      <w:r>
+        <w:rPr>
+          <w:rFonts w:ascii="Segoe UI" w:eastAsia="Times New Roman" w:hAnsi="Segoe UI" w:cs="Segoe UI"/>
+          <w:color w:val="24292E"/>
+          <w:sz w:val="24"/>
+          <w:szCs w:val="24"/>
+        </w:rPr>
+        <w:t xml:space="preserve"> </w:t>
+      </w:r>
+      <w:r>
+        <w:rPr>
+          <w:rFonts w:ascii="Segoe UI" w:eastAsia="Times New Roman" w:hAnsi="Segoe UI" w:cs="Segoe UI"/>
+          <w:color w:val="24292E"/>
+          <w:sz w:val="24"/>
+          <w:szCs w:val="24"/>
+        </w:rPr>
+        <w:t xml:space="preserve">model and applied in the models for that are created in the transfer learning stage. </w:t>
       </w:r>
     </w:p>
     <w:p>
@@ -410,21 +1124,132 @@
           <w:color w:val="24292E"/>
           <w:sz w:val="24"/>
           <w:szCs w:val="24"/>
-        </w:rPr>
-        <w:t xml:space="preserve">The aim is to accurately detect a dog in an image and predict the breed of that dog, based on 133 classes. This is accomplished in three parts – separate algorithms that determine whether (1) a dog is in an image (2) or a human is in an image and (3) what dog breed is predicted for the image.  Our main focus will be on (3).   </w:t>
+          <w:highlight w:val="yellow"/>
+        </w:rPr>
+        <w:t xml:space="preserve">Add definition of </w:t>
+      </w:r>
+      <w:r>
+        <w:rPr>
+          <w:rFonts w:ascii="Segoe UI" w:eastAsia="Times New Roman" w:hAnsi="Segoe UI" w:cs="Segoe UI"/>
+          <w:color w:val="24292E"/>
+          <w:sz w:val="24"/>
+          <w:szCs w:val="24"/>
+          <w:highlight w:val="yellow"/>
+        </w:rPr>
+        <w:t xml:space="preserve">the </w:t>
+      </w:r>
+      <w:r>
+        <w:rPr>
+          <w:rFonts w:ascii="Segoe UI" w:eastAsia="Times New Roman" w:hAnsi="Segoe UI" w:cs="Segoe UI"/>
+          <w:color w:val="24292E"/>
+          <w:sz w:val="24"/>
+          <w:szCs w:val="24"/>
+          <w:highlight w:val="yellow"/>
+        </w:rPr>
+        <w:t xml:space="preserve">loss function, </w:t>
+      </w:r>
+      <w:proofErr w:type="spellStart"/>
+      <w:r>
+        <w:rPr>
+          <w:rFonts w:ascii="Segoe UI" w:eastAsia="Times New Roman" w:hAnsi="Segoe UI" w:cs="Segoe UI"/>
+          <w:color w:val="24292E"/>
+          <w:sz w:val="24"/>
+          <w:szCs w:val="24"/>
+          <w:highlight w:val="yellow"/>
+        </w:rPr>
+        <w:t>loss_train</w:t>
+      </w:r>
+      <w:proofErr w:type="spellEnd"/>
+      <w:r>
+        <w:rPr>
+          <w:rFonts w:ascii="Segoe UI" w:eastAsia="Times New Roman" w:hAnsi="Segoe UI" w:cs="Segoe UI"/>
+          <w:color w:val="24292E"/>
+          <w:sz w:val="24"/>
+          <w:szCs w:val="24"/>
+          <w:highlight w:val="yellow"/>
+        </w:rPr>
+        <w:t>, and the accuracy</w:t>
       </w:r>
     </w:p>
     <w:p>
       <w:pPr>
         <w:shd w:val="clear" w:color="auto" w:fill="FFFFFF"/>
         <w:spacing w:after="240" w:line="240" w:lineRule="auto"/>
+        <w:rPr>
+          <w:rFonts w:ascii="Helvetica" w:hAnsi="Helvetica" w:cs="Helvetica"/>
+          <w:color w:val="555555"/>
+          <w:sz w:val="23"/>
+          <w:szCs w:val="23"/>
+          <w:shd w:val="clear" w:color="auto" w:fill="FFFFFF"/>
+        </w:rPr>
+      </w:pPr>
+      <w:r>
+        <w:rPr>
+          <w:rFonts w:ascii="Helvetica" w:hAnsi="Helvetica" w:cs="Helvetica"/>
+          <w:color w:val="555555"/>
+          <w:sz w:val="23"/>
+          <w:szCs w:val="23"/>
+          <w:shd w:val="clear" w:color="auto" w:fill="FFFFFF"/>
+        </w:rPr>
+        <w:t>predicting the likelihood of an example belonging to each class</w:t>
+      </w:r>
+    </w:p>
+    <w:p>
+      <w:pPr>
+        <w:shd w:val="clear" w:color="auto" w:fill="FFFFFF"/>
+        <w:spacing w:after="240" w:line="240" w:lineRule="auto"/>
+        <w:rPr>
+          <w:rFonts w:ascii="Segoe UI" w:eastAsia="Times New Roman" w:hAnsi="Segoe UI" w:cs="Segoe UI"/>
+          <w:color w:val="24292E"/>
+          <w:sz w:val="24"/>
+          <w:szCs w:val="24"/>
+        </w:rPr>
+      </w:pPr>
+      <w:hyperlink r:id="rId10" w:history="1">
+        <w:r>
+          <w:rPr>
+            <w:rStyle w:val="Hyperlink"/>
+          </w:rPr>
+          <w:t>https://machinelearningmastery.com/loss-and-loss-functions-for-training-deep-learning-neural-networks/</w:t>
+        </w:r>
+      </w:hyperlink>
+    </w:p>
+    <w:p>
+      <w:pPr>
+        <w:shd w:val="clear" w:color="auto" w:fill="FFFFFF"/>
+        <w:spacing w:after="240" w:line="240" w:lineRule="auto"/>
+        <w:rPr>
+          <w:rFonts w:ascii="Segoe UI" w:eastAsia="Times New Roman" w:hAnsi="Segoe UI" w:cs="Segoe UI"/>
+          <w:color w:val="24292E"/>
+          <w:sz w:val="24"/>
+          <w:szCs w:val="24"/>
+        </w:rPr>
+      </w:pPr>
+      <w:r>
+        <w:rPr>
+          <w:rFonts w:ascii="Segoe UI" w:eastAsia="Times New Roman" w:hAnsi="Segoe UI" w:cs="Segoe UI"/>
+          <w:color w:val="24292E"/>
+          <w:sz w:val="24"/>
+          <w:szCs w:val="24"/>
+        </w:rPr>
+        <w:t xml:space="preserve">The final calculation for accuracy is fairly simple: if the prediction is correct, then 1, if not 0. This is summed and divided by the total number of predictions, giving accuracy. </w:t>
+      </w:r>
+    </w:p>
+    <w:p>
+      <w:pPr>
+        <w:pBdr>
+          <w:bottom w:val="single" w:sz="6" w:space="4" w:color="EAECEF"/>
+        </w:pBdr>
+        <w:shd w:val="clear" w:color="auto" w:fill="FFFFFF"/>
+        <w:spacing w:before="360" w:after="240" w:line="240" w:lineRule="auto"/>
+        <w:outlineLvl w:val="1"/>
         <w:rPr>
           <w:rFonts w:ascii="Segoe UI" w:eastAsia="Times New Roman" w:hAnsi="Segoe UI" w:cs="Segoe UI"/>
           <w:b/>
           <w:bCs/>
           <w:color w:val="24292E"/>
-          <w:sz w:val="24"/>
-          <w:szCs w:val="24"/>
+          <w:sz w:val="36"/>
+          <w:szCs w:val="36"/>
         </w:rPr>
       </w:pPr>
       <w:r>
@@ -433,10 +1258,70 @@
           <w:b/>
           <w:bCs/>
           <w:color w:val="24292E"/>
-          <w:sz w:val="24"/>
-          <w:szCs w:val="24"/>
-        </w:rPr>
-        <w:t>Datasets and Inputs</w:t>
+          <w:sz w:val="36"/>
+          <w:szCs w:val="36"/>
+        </w:rPr>
+        <w:t>II. Analysis</w:t>
+      </w:r>
+    </w:p>
+    <w:p>
+      <w:pPr>
+        <w:shd w:val="clear" w:color="auto" w:fill="FFFFFF"/>
+        <w:spacing w:after="240" w:line="240" w:lineRule="auto"/>
+        <w:rPr>
+          <w:rFonts w:ascii="Segoe UI" w:eastAsia="Times New Roman" w:hAnsi="Segoe UI" w:cs="Segoe UI"/>
+          <w:color w:val="24292E"/>
+          <w:sz w:val="24"/>
+          <w:szCs w:val="24"/>
+        </w:rPr>
+      </w:pPr>
+      <w:r>
+        <w:rPr>
+          <w:rFonts w:ascii="Segoe UI" w:eastAsia="Times New Roman" w:hAnsi="Segoe UI" w:cs="Segoe UI"/>
+          <w:i/>
+          <w:iCs/>
+          <w:color w:val="24292E"/>
+          <w:sz w:val="24"/>
+          <w:szCs w:val="24"/>
+        </w:rPr>
+        <w:t>(approx. 2-4 pages)</w:t>
+      </w:r>
+    </w:p>
+    <w:p>
+      <w:pPr>
+        <w:shd w:val="clear" w:color="auto" w:fill="FFFFFF"/>
+        <w:spacing w:before="360" w:after="240" w:line="240" w:lineRule="auto"/>
+        <w:outlineLvl w:val="2"/>
+        <w:rPr>
+          <w:rFonts w:ascii="Segoe UI" w:eastAsia="Times New Roman" w:hAnsi="Segoe UI" w:cs="Segoe UI"/>
+          <w:b/>
+          <w:bCs/>
+          <w:color w:val="24292E"/>
+          <w:sz w:val="30"/>
+          <w:szCs w:val="30"/>
+        </w:rPr>
+      </w:pPr>
+      <w:r>
+        <w:rPr>
+          <w:rFonts w:ascii="Segoe UI" w:eastAsia="Times New Roman" w:hAnsi="Segoe UI" w:cs="Segoe UI"/>
+          <w:b/>
+          <w:bCs/>
+          <w:color w:val="24292E"/>
+          <w:sz w:val="30"/>
+          <w:szCs w:val="30"/>
+        </w:rPr>
+        <w:t>Data Exploration</w:t>
+      </w:r>
+      <w:r>
+        <w:rPr>
+          <w:rFonts w:ascii="Segoe UI" w:eastAsia="Times New Roman" w:hAnsi="Segoe UI" w:cs="Segoe UI"/>
+          <w:b/>
+          <w:bCs/>
+          <w:color w:val="24292E"/>
+          <w:sz w:val="30"/>
+          <w:szCs w:val="30"/>
+        </w:rPr>
+        <w:t>: Dataset and Inputs</w:t>
       </w:r>
     </w:p>
     <w:p>
@@ -588,32 +1473,25 @@
         <w:spacing w:after="240" w:line="240" w:lineRule="auto"/>
         <w:rPr>
           <w:rFonts w:ascii="Segoe UI" w:eastAsia="Times New Roman" w:hAnsi="Segoe UI" w:cs="Segoe UI"/>
-          <w:color w:val="FF0000"/>
-          <w:sz w:val="24"/>
-          <w:szCs w:val="24"/>
-        </w:rPr>
-      </w:pPr>
-      <w:r>
-        <w:rPr>
-          <w:rFonts w:ascii="Segoe UI" w:eastAsia="Times New Roman" w:hAnsi="Segoe UI" w:cs="Segoe UI"/>
-          <w:color w:val="FF0000"/>
-          <w:sz w:val="24"/>
-          <w:szCs w:val="24"/>
-        </w:rPr>
-        <w:t xml:space="preserve"> </w:t>
-      </w:r>
-      <w:r>
-        <w:rPr>
-          <w:rFonts w:ascii="Segoe UI" w:eastAsia="Times New Roman" w:hAnsi="Segoe UI" w:cs="Segoe UI"/>
-          <w:color w:val="FF0000"/>
-          <w:sz w:val="24"/>
-          <w:szCs w:val="24"/>
-        </w:rPr>
-        <w:t>ADD STATISTICS AND IMAGES</w:t>
-      </w:r>
-    </w:p>
-    <w:p>
-      <w:pPr>
+          <w:color w:val="24292E"/>
+          <w:sz w:val="24"/>
+          <w:szCs w:val="24"/>
+        </w:rPr>
+      </w:pPr>
+      <w:r>
+        <w:rPr>
+          <w:rFonts w:ascii="Segoe UI" w:eastAsia="Times New Roman" w:hAnsi="Segoe UI" w:cs="Segoe UI"/>
+          <w:color w:val="24292E"/>
+          <w:sz w:val="24"/>
+          <w:szCs w:val="24"/>
+        </w:rPr>
+        <w:lastRenderedPageBreak/>
+        <w:t>The following shows the range of input images in our data that we will use to train, validate, and test the model. All images are three channels, which indicates RGB. The "width" dimension has an average of 529 pixels and "height" dimension of 567 pixels. However, statistically speaking, there is a lot of variation in the data, with standard deviation of 333 and 389 pixels, respectively. So, what does this mean to us? Some images have more information than others. Preprocessing steps may affect some images differently as well.</w:t>
+      </w:r>
+    </w:p>
+    <w:p>
+      <w:pPr>
+        <w:pStyle w:val="ListParagraph"/>
         <w:shd w:val="clear" w:color="auto" w:fill="FFFFFF"/>
         <w:spacing w:after="240" w:line="240" w:lineRule="auto"/>
         <w:rPr>
@@ -627,234 +1505,150 @@
       </w:pPr>
       <w:r>
         <w:rPr>
+          <w:noProof/>
+        </w:rPr>
+        <w:drawing>
+          <wp:inline distT="0" distB="0" distL="0" distR="0" wp14:anchorId="6ABF7872" wp14:editId="4E7C9770">
+            <wp:extent cx="4790049" cy="2065965"/>
+            <wp:effectExtent l="0" t="0" r="0" b="0"/>
+            <wp:docPr id="8" name="Picture 8"/>
+            <wp:cNvGraphicFramePr>
+              <a:graphicFrameLocks xmlns:a="http://schemas.openxmlformats.org/drawingml/2006/main" noChangeAspect="1"/>
+            </wp:cNvGraphicFramePr>
+            <a:graphic xmlns:a="http://schemas.openxmlformats.org/drawingml/2006/main">
+              <a:graphicData uri="http://schemas.openxmlformats.org/drawingml/2006/picture">
+                <pic:pic xmlns:pic="http://schemas.openxmlformats.org/drawingml/2006/picture">
+                  <pic:nvPicPr>
+                    <pic:cNvPr id="1" name=""/>
+                    <pic:cNvPicPr/>
+                  </pic:nvPicPr>
+                  <pic:blipFill>
+                    <a:blip r:embed="rId11"/>
+                    <a:stretch>
+                      <a:fillRect/>
+                    </a:stretch>
+                  </pic:blipFill>
+                  <pic:spPr>
+                    <a:xfrm>
+                      <a:off x="0" y="0"/>
+                      <a:ext cx="4829067" cy="2082794"/>
+                    </a:xfrm>
+                    <a:prstGeom prst="rect">
+                      <a:avLst/>
+                    </a:prstGeom>
+                  </pic:spPr>
+                </pic:pic>
+              </a:graphicData>
+            </a:graphic>
+          </wp:inline>
+        </w:drawing>
+      </w:r>
+    </w:p>
+    <w:p>
+      <w:pPr>
+        <w:shd w:val="clear" w:color="auto" w:fill="FFFFFF"/>
+        <w:spacing w:before="360" w:after="240" w:line="240" w:lineRule="auto"/>
+        <w:outlineLvl w:val="2"/>
+        <w:rPr>
           <w:rFonts w:ascii="Segoe UI" w:eastAsia="Times New Roman" w:hAnsi="Segoe UI" w:cs="Segoe UI"/>
           <w:b/>
           <w:bCs/>
           <w:color w:val="24292E"/>
-          <w:sz w:val="24"/>
-          <w:szCs w:val="24"/>
-        </w:rPr>
-        <w:t xml:space="preserve">Project Design  </w:t>
-      </w:r>
-    </w:p>
-    <w:p>
-      <w:pPr>
-        <w:shd w:val="clear" w:color="auto" w:fill="FFFFFF"/>
-        <w:spacing w:after="240" w:line="240" w:lineRule="auto"/>
-        <w:rPr>
-          <w:rFonts w:ascii="Segoe UI" w:eastAsia="Times New Roman" w:hAnsi="Segoe UI" w:cs="Segoe UI"/>
-          <w:color w:val="24292E"/>
-          <w:sz w:val="24"/>
-          <w:szCs w:val="24"/>
-        </w:rPr>
-      </w:pPr>
-      <w:r>
-        <w:rPr>
-          <w:rFonts w:ascii="Segoe UI" w:eastAsia="Times New Roman" w:hAnsi="Segoe UI" w:cs="Segoe UI"/>
-          <w:color w:val="24292E"/>
-          <w:sz w:val="24"/>
-          <w:szCs w:val="24"/>
-        </w:rPr>
-        <w:t xml:space="preserve">The general framework of the project follows these steps, and iteratively through multiple models as defined in the problem statement. These steps are as follows: </w:t>
-      </w:r>
-    </w:p>
-    <w:p>
-      <w:pPr>
-        <w:pStyle w:val="ListParagraph"/>
-        <w:numPr>
-          <w:ilvl w:val="0"/>
-          <w:numId w:val="18"/>
-        </w:numPr>
-        <w:shd w:val="clear" w:color="auto" w:fill="FFFFFF"/>
-        <w:spacing w:after="240" w:line="240" w:lineRule="auto"/>
-        <w:rPr>
-          <w:rFonts w:ascii="Segoe UI" w:eastAsia="Times New Roman" w:hAnsi="Segoe UI" w:cs="Segoe UI"/>
-          <w:color w:val="24292E"/>
-          <w:sz w:val="24"/>
-          <w:szCs w:val="24"/>
-        </w:rPr>
-      </w:pPr>
-      <w:r>
-        <w:rPr>
-          <w:rFonts w:ascii="Segoe UI" w:eastAsia="Times New Roman" w:hAnsi="Segoe UI" w:cs="Segoe UI"/>
-          <w:color w:val="24292E"/>
-          <w:sz w:val="24"/>
-          <w:szCs w:val="24"/>
-        </w:rPr>
-        <w:t>Retrieve Input Data</w:t>
-      </w:r>
-    </w:p>
-    <w:p>
-      <w:pPr>
-        <w:pStyle w:val="ListParagraph"/>
-        <w:numPr>
-          <w:ilvl w:val="0"/>
-          <w:numId w:val="18"/>
-        </w:numPr>
-        <w:shd w:val="clear" w:color="auto" w:fill="FFFFFF"/>
-        <w:spacing w:after="240" w:line="240" w:lineRule="auto"/>
-        <w:rPr>
-          <w:rFonts w:ascii="Segoe UI" w:eastAsia="Times New Roman" w:hAnsi="Segoe UI" w:cs="Segoe UI"/>
-          <w:color w:val="24292E"/>
-          <w:sz w:val="24"/>
-          <w:szCs w:val="24"/>
-        </w:rPr>
-      </w:pPr>
-      <w:r>
-        <w:rPr>
-          <w:rFonts w:ascii="Segoe UI" w:eastAsia="Times New Roman" w:hAnsi="Segoe UI" w:cs="Segoe UI"/>
-          <w:color w:val="24292E"/>
-          <w:sz w:val="24"/>
-          <w:szCs w:val="24"/>
-        </w:rPr>
-        <w:t>Clean and Explore</w:t>
-      </w:r>
-    </w:p>
-    <w:p>
-      <w:pPr>
-        <w:pStyle w:val="ListParagraph"/>
-        <w:numPr>
-          <w:ilvl w:val="0"/>
-          <w:numId w:val="18"/>
-        </w:numPr>
-        <w:shd w:val="clear" w:color="auto" w:fill="FFFFFF"/>
-        <w:spacing w:after="240" w:line="240" w:lineRule="auto"/>
-        <w:rPr>
-          <w:rFonts w:ascii="Segoe UI" w:eastAsia="Times New Roman" w:hAnsi="Segoe UI" w:cs="Segoe UI"/>
-          <w:color w:val="24292E"/>
-          <w:sz w:val="24"/>
-          <w:szCs w:val="24"/>
-        </w:rPr>
-      </w:pPr>
-      <w:r>
-        <w:rPr>
-          <w:rFonts w:ascii="Segoe UI" w:eastAsia="Times New Roman" w:hAnsi="Segoe UI" w:cs="Segoe UI"/>
-          <w:color w:val="24292E"/>
-          <w:sz w:val="24"/>
-          <w:szCs w:val="24"/>
-        </w:rPr>
-        <w:t>Prepare/Transform</w:t>
-      </w:r>
-    </w:p>
-    <w:p>
-      <w:pPr>
-        <w:pStyle w:val="ListParagraph"/>
-        <w:numPr>
-          <w:ilvl w:val="0"/>
-          <w:numId w:val="18"/>
-        </w:numPr>
-        <w:shd w:val="clear" w:color="auto" w:fill="FFFFFF"/>
-        <w:spacing w:after="240" w:line="240" w:lineRule="auto"/>
-        <w:rPr>
-          <w:rFonts w:ascii="Segoe UI" w:eastAsia="Times New Roman" w:hAnsi="Segoe UI" w:cs="Segoe UI"/>
-          <w:color w:val="24292E"/>
-          <w:sz w:val="24"/>
-          <w:szCs w:val="24"/>
-        </w:rPr>
-      </w:pPr>
-      <w:r>
-        <w:rPr>
-          <w:rFonts w:ascii="Segoe UI" w:eastAsia="Times New Roman" w:hAnsi="Segoe UI" w:cs="Segoe UI"/>
-          <w:color w:val="24292E"/>
-          <w:sz w:val="24"/>
-          <w:szCs w:val="24"/>
-        </w:rPr>
-        <w:lastRenderedPageBreak/>
-        <w:t>Develop/Train Model</w:t>
-      </w:r>
-    </w:p>
-    <w:p>
-      <w:pPr>
-        <w:pStyle w:val="ListParagraph"/>
-        <w:numPr>
-          <w:ilvl w:val="0"/>
-          <w:numId w:val="18"/>
-        </w:numPr>
-        <w:shd w:val="clear" w:color="auto" w:fill="FFFFFF"/>
-        <w:spacing w:after="240" w:line="240" w:lineRule="auto"/>
-        <w:rPr>
-          <w:rFonts w:ascii="Segoe UI" w:eastAsia="Times New Roman" w:hAnsi="Segoe UI" w:cs="Segoe UI"/>
-          <w:color w:val="24292E"/>
-          <w:sz w:val="24"/>
-          <w:szCs w:val="24"/>
-        </w:rPr>
-      </w:pPr>
-      <w:r>
-        <w:rPr>
-          <w:rFonts w:ascii="Segoe UI" w:eastAsia="Times New Roman" w:hAnsi="Segoe UI" w:cs="Segoe UI"/>
-          <w:color w:val="24292E"/>
-          <w:sz w:val="24"/>
-          <w:szCs w:val="24"/>
-        </w:rPr>
-        <w:t>Validate/Evaluate Model</w:t>
-      </w:r>
-    </w:p>
-    <w:p>
-      <w:pPr>
-        <w:pStyle w:val="ListParagraph"/>
-        <w:numPr>
-          <w:ilvl w:val="0"/>
-          <w:numId w:val="18"/>
-        </w:numPr>
-        <w:shd w:val="clear" w:color="auto" w:fill="FFFFFF"/>
-        <w:spacing w:after="240" w:line="240" w:lineRule="auto"/>
-        <w:rPr>
-          <w:rFonts w:ascii="Segoe UI" w:eastAsia="Times New Roman" w:hAnsi="Segoe UI" w:cs="Segoe UI"/>
-          <w:color w:val="24292E"/>
-          <w:sz w:val="24"/>
-          <w:szCs w:val="24"/>
-        </w:rPr>
-      </w:pPr>
-      <w:r>
-        <w:rPr>
-          <w:rFonts w:ascii="Segoe UI" w:eastAsia="Times New Roman" w:hAnsi="Segoe UI" w:cs="Segoe UI"/>
-          <w:color w:val="24292E"/>
-          <w:sz w:val="24"/>
-          <w:szCs w:val="24"/>
-        </w:rPr>
-        <w:t>Deploy to Production</w:t>
-      </w:r>
-    </w:p>
-    <w:p>
-      <w:pPr>
-        <w:pStyle w:val="ListParagraph"/>
-        <w:numPr>
-          <w:ilvl w:val="0"/>
-          <w:numId w:val="18"/>
-        </w:numPr>
-        <w:shd w:val="clear" w:color="auto" w:fill="FFFFFF"/>
-        <w:spacing w:after="240" w:line="240" w:lineRule="auto"/>
-        <w:rPr>
-          <w:rFonts w:ascii="Segoe UI" w:eastAsia="Times New Roman" w:hAnsi="Segoe UI" w:cs="Segoe UI"/>
-          <w:color w:val="24292E"/>
-          <w:sz w:val="24"/>
-          <w:szCs w:val="24"/>
-        </w:rPr>
-      </w:pPr>
-      <w:r>
-        <w:rPr>
-          <w:rFonts w:ascii="Segoe UI" w:eastAsia="Times New Roman" w:hAnsi="Segoe UI" w:cs="Segoe UI"/>
-          <w:color w:val="24292E"/>
-          <w:sz w:val="24"/>
-          <w:szCs w:val="24"/>
-        </w:rPr>
-        <w:t>Monitor and Update Model &amp; Date [7]</w:t>
-      </w:r>
-    </w:p>
-    <w:p>
-      <w:pPr>
-        <w:shd w:val="clear" w:color="auto" w:fill="FFFFFF"/>
-        <w:spacing w:after="240" w:line="240" w:lineRule="auto"/>
+          <w:sz w:val="30"/>
+          <w:szCs w:val="30"/>
+        </w:rPr>
+      </w:pPr>
+      <w:r>
         <w:rPr>
           <w:rFonts w:ascii="Segoe UI" w:eastAsia="Times New Roman" w:hAnsi="Segoe UI" w:cs="Segoe UI"/>
           <w:b/>
           <w:bCs/>
           <w:color w:val="24292E"/>
-          <w:sz w:val="24"/>
-          <w:szCs w:val="24"/>
-        </w:rPr>
-      </w:pPr>
-      <w:r>
+          <w:sz w:val="30"/>
+          <w:szCs w:val="30"/>
+        </w:rPr>
+        <w:t>Exploratory Visualization</w:t>
+      </w:r>
+    </w:p>
+    <w:p>
+      <w:pPr>
+        <w:shd w:val="clear" w:color="auto" w:fill="FFFFFF"/>
+        <w:spacing w:after="240" w:line="240" w:lineRule="auto"/>
+        <w:rPr>
+          <w:rFonts w:ascii="Segoe UI" w:eastAsia="Times New Roman" w:hAnsi="Segoe UI" w:cs="Segoe UI"/>
+          <w:color w:val="24292E"/>
+          <w:sz w:val="24"/>
+          <w:szCs w:val="24"/>
+        </w:rPr>
+      </w:pPr>
+      <w:r>
+        <w:rPr>
+          <w:rFonts w:ascii="Segoe UI" w:eastAsia="Times New Roman" w:hAnsi="Segoe UI" w:cs="Segoe UI"/>
+          <w:color w:val="24292E"/>
+          <w:sz w:val="24"/>
+          <w:szCs w:val="24"/>
+        </w:rPr>
+        <w:t>In e</w:t>
+      </w:r>
+      <w:r>
+        <w:rPr>
+          <w:rFonts w:ascii="Segoe UI" w:eastAsia="Times New Roman" w:hAnsi="Segoe UI" w:cs="Segoe UI"/>
+          <w:color w:val="24292E"/>
+          <w:sz w:val="24"/>
+          <w:szCs w:val="24"/>
+        </w:rPr>
+        <w:t xml:space="preserve">xamining </w:t>
+      </w:r>
+      <w:r>
+        <w:rPr>
+          <w:rFonts w:ascii="Segoe UI" w:eastAsia="Times New Roman" w:hAnsi="Segoe UI" w:cs="Segoe UI"/>
+          <w:color w:val="24292E"/>
+          <w:sz w:val="24"/>
+          <w:szCs w:val="24"/>
+        </w:rPr>
+        <w:t xml:space="preserve">just </w:t>
+      </w:r>
+      <w:r>
+        <w:rPr>
+          <w:rFonts w:ascii="Segoe UI" w:eastAsia="Times New Roman" w:hAnsi="Segoe UI" w:cs="Segoe UI"/>
+          <w:color w:val="24292E"/>
+          <w:sz w:val="24"/>
+          <w:szCs w:val="24"/>
+        </w:rPr>
+        <w:t>a few images</w:t>
+      </w:r>
+      <w:r>
+        <w:rPr>
+          <w:rFonts w:ascii="Segoe UI" w:eastAsia="Times New Roman" w:hAnsi="Segoe UI" w:cs="Segoe UI"/>
+          <w:color w:val="24292E"/>
+          <w:sz w:val="24"/>
+          <w:szCs w:val="24"/>
+        </w:rPr>
+        <w:t>,</w:t>
+      </w:r>
+      <w:r>
+        <w:rPr>
+          <w:rFonts w:ascii="Segoe UI" w:eastAsia="Times New Roman" w:hAnsi="Segoe UI" w:cs="Segoe UI"/>
+          <w:color w:val="24292E"/>
+          <w:sz w:val="24"/>
+          <w:szCs w:val="24"/>
+        </w:rPr>
+        <w:t xml:space="preserve"> there are some</w:t>
+      </w:r>
+      <w:r>
+        <w:rPr>
+          <w:rFonts w:ascii="Segoe UI" w:eastAsia="Times New Roman" w:hAnsi="Segoe UI" w:cs="Segoe UI"/>
+          <w:color w:val="24292E"/>
+          <w:sz w:val="24"/>
+          <w:szCs w:val="24"/>
+        </w:rPr>
+        <w:t xml:space="preserve"> important elements to note. From left to right there are many differences, (1) has text in the image, (2) the image is at an angle and just the face, (3) has two dogs, and (4) has plants in the foreground, with many puppies, I think. So, in examining just a few images, we find there is considerable variation in the “framing” of the image and what is in it, not just the dog breed.</w:t>
+      </w:r>
+    </w:p>
+    <w:p>
+      <w:pPr>
+        <w:shd w:val="clear" w:color="auto" w:fill="FFFFFF"/>
+        <w:spacing w:after="240" w:line="240" w:lineRule="auto"/>
         <w:rPr>
           <w:rFonts w:ascii="Segoe UI" w:eastAsia="Times New Roman" w:hAnsi="Segoe UI" w:cs="Segoe UI"/>
           <w:b/>
@@ -863,7 +1657,193 @@
           <w:sz w:val="24"/>
           <w:szCs w:val="24"/>
         </w:rPr>
-        <w:t xml:space="preserve">Proposed Solution </w:t>
+      </w:pPr>
+      <w:r>
+        <w:rPr>
+          <w:noProof/>
+        </w:rPr>
+        <w:drawing>
+          <wp:inline distT="0" distB="0" distL="0" distR="0" wp14:anchorId="164BF1C6" wp14:editId="7A86FFCF">
+            <wp:extent cx="5943600" cy="1562100"/>
+            <wp:effectExtent l="0" t="0" r="0" b="0"/>
+            <wp:docPr id="9" name="Picture 9"/>
+            <wp:cNvGraphicFramePr>
+              <a:graphicFrameLocks xmlns:a="http://schemas.openxmlformats.org/drawingml/2006/main" noChangeAspect="1"/>
+            </wp:cNvGraphicFramePr>
+            <a:graphic xmlns:a="http://schemas.openxmlformats.org/drawingml/2006/main">
+              <a:graphicData uri="http://schemas.openxmlformats.org/drawingml/2006/picture">
+                <pic:pic xmlns:pic="http://schemas.openxmlformats.org/drawingml/2006/picture">
+                  <pic:nvPicPr>
+                    <pic:cNvPr id="1" name=""/>
+                    <pic:cNvPicPr/>
+                  </pic:nvPicPr>
+                  <pic:blipFill>
+                    <a:blip r:embed="rId12"/>
+                    <a:stretch>
+                      <a:fillRect/>
+                    </a:stretch>
+                  </pic:blipFill>
+                  <pic:spPr>
+                    <a:xfrm>
+                      <a:off x="0" y="0"/>
+                      <a:ext cx="5943600" cy="1562100"/>
+                    </a:xfrm>
+                    <a:prstGeom prst="rect">
+                      <a:avLst/>
+                    </a:prstGeom>
+                  </pic:spPr>
+                </pic:pic>
+              </a:graphicData>
+            </a:graphic>
+          </wp:inline>
+        </w:drawing>
+      </w:r>
+    </w:p>
+    <w:p>
+      <w:pPr>
+        <w:shd w:val="clear" w:color="auto" w:fill="FFFFFF"/>
+        <w:spacing w:after="240" w:line="240" w:lineRule="auto"/>
+        <w:rPr>
+          <w:rFonts w:ascii="Segoe UI" w:eastAsia="Times New Roman" w:hAnsi="Segoe UI" w:cs="Segoe UI"/>
+          <w:color w:val="24292E"/>
+          <w:sz w:val="24"/>
+          <w:szCs w:val="24"/>
+        </w:rPr>
+      </w:pPr>
+      <w:r>
+        <w:rPr>
+          <w:rFonts w:ascii="Segoe UI" w:eastAsia="Times New Roman" w:hAnsi="Segoe UI" w:cs="Segoe UI"/>
+          <w:color w:val="24292E"/>
+          <w:sz w:val="24"/>
+          <w:szCs w:val="24"/>
+        </w:rPr>
+        <w:t xml:space="preserve">In comparison, the human faces dataset is </w:t>
+      </w:r>
+      <w:r>
+        <w:rPr>
+          <w:rFonts w:ascii="Segoe UI" w:eastAsia="Times New Roman" w:hAnsi="Segoe UI" w:cs="Segoe UI"/>
+          <w:color w:val="24292E"/>
+          <w:sz w:val="24"/>
+          <w:szCs w:val="24"/>
+        </w:rPr>
+        <w:t>composed of</w:t>
+      </w:r>
+      <w:r>
+        <w:rPr>
+          <w:rFonts w:ascii="Segoe UI" w:eastAsia="Times New Roman" w:hAnsi="Segoe UI" w:cs="Segoe UI"/>
+          <w:color w:val="24292E"/>
+          <w:sz w:val="24"/>
+          <w:szCs w:val="24"/>
+        </w:rPr>
+        <w:t xml:space="preserve"> </w:t>
+      </w:r>
+      <w:r>
+        <w:rPr>
+          <w:rFonts w:ascii="Segoe UI" w:eastAsia="Times New Roman" w:hAnsi="Segoe UI" w:cs="Segoe UI"/>
+          <w:color w:val="24292E"/>
+          <w:sz w:val="24"/>
+          <w:szCs w:val="24"/>
+        </w:rPr>
+        <w:t xml:space="preserve">RGB </w:t>
+      </w:r>
+      <w:r>
+        <w:rPr>
+          <w:rFonts w:ascii="Segoe UI" w:eastAsia="Times New Roman" w:hAnsi="Segoe UI" w:cs="Segoe UI"/>
+          <w:color w:val="24292E"/>
+          <w:sz w:val="24"/>
+          <w:szCs w:val="24"/>
+        </w:rPr>
+        <w:t>images of the same size</w:t>
+      </w:r>
+      <w:r>
+        <w:rPr>
+          <w:rFonts w:ascii="Segoe UI" w:eastAsia="Times New Roman" w:hAnsi="Segoe UI" w:cs="Segoe UI"/>
+          <w:color w:val="24292E"/>
+          <w:sz w:val="24"/>
+          <w:szCs w:val="24"/>
+        </w:rPr>
+        <w:t xml:space="preserve"> 250x250. O</w:t>
+      </w:r>
+      <w:r>
+        <w:rPr>
+          <w:rFonts w:ascii="Segoe UI" w:eastAsia="Times New Roman" w:hAnsi="Segoe UI" w:cs="Segoe UI"/>
+          <w:color w:val="24292E"/>
+          <w:sz w:val="24"/>
+          <w:szCs w:val="24"/>
+        </w:rPr>
+        <w:t>n initial inspection,</w:t>
+      </w:r>
+      <w:r>
+        <w:rPr>
+          <w:rFonts w:ascii="Segoe UI" w:eastAsia="Times New Roman" w:hAnsi="Segoe UI" w:cs="Segoe UI"/>
+          <w:color w:val="24292E"/>
+          <w:sz w:val="24"/>
+          <w:szCs w:val="24"/>
+        </w:rPr>
+        <w:t xml:space="preserve"> they appear</w:t>
+      </w:r>
+      <w:r>
+        <w:rPr>
+          <w:rFonts w:ascii="Segoe UI" w:eastAsia="Times New Roman" w:hAnsi="Segoe UI" w:cs="Segoe UI"/>
+          <w:color w:val="24292E"/>
+          <w:sz w:val="24"/>
+          <w:szCs w:val="24"/>
+        </w:rPr>
+        <w:t xml:space="preserve"> a bit cleaner. However, we do see the same rotation, and multiple people in the same image.</w:t>
+      </w:r>
+      <w:r>
+        <w:rPr>
+          <w:rFonts w:ascii="Segoe UI" w:eastAsia="Times New Roman" w:hAnsi="Segoe UI" w:cs="Segoe UI"/>
+          <w:color w:val="24292E"/>
+          <w:sz w:val="24"/>
+          <w:szCs w:val="24"/>
+        </w:rPr>
+        <w:t xml:space="preserve"> This is not the </w:t>
+      </w:r>
+      <w:r>
+        <w:rPr>
+          <w:rFonts w:ascii="Segoe UI" w:eastAsia="Times New Roman" w:hAnsi="Segoe UI" w:cs="Segoe UI"/>
+          <w:color w:val="24292E"/>
+          <w:sz w:val="24"/>
+          <w:szCs w:val="24"/>
+        </w:rPr>
+        <w:t>focus</w:t>
+      </w:r>
+      <w:r>
+        <w:rPr>
+          <w:rFonts w:ascii="Segoe UI" w:eastAsia="Times New Roman" w:hAnsi="Segoe UI" w:cs="Segoe UI"/>
+          <w:color w:val="24292E"/>
+          <w:sz w:val="24"/>
+          <w:szCs w:val="24"/>
+        </w:rPr>
+        <w:t xml:space="preserve"> of the project.</w:t>
+      </w:r>
+    </w:p>
+    <w:p>
+      <w:pPr>
+        <w:shd w:val="clear" w:color="auto" w:fill="FFFFFF"/>
+        <w:spacing w:before="360" w:after="240" w:line="240" w:lineRule="auto"/>
+        <w:outlineLvl w:val="2"/>
+        <w:rPr>
+          <w:rFonts w:ascii="Segoe UI" w:eastAsia="Times New Roman" w:hAnsi="Segoe UI" w:cs="Segoe UI"/>
+          <w:b/>
+          <w:bCs/>
+          <w:color w:val="24292E"/>
+          <w:sz w:val="30"/>
+          <w:szCs w:val="30"/>
+        </w:rPr>
+      </w:pPr>
+      <w:r>
+        <w:rPr>
+          <w:rFonts w:ascii="Segoe UI" w:eastAsia="Times New Roman" w:hAnsi="Segoe UI" w:cs="Segoe UI"/>
+          <w:b/>
+          <w:bCs/>
+          <w:color w:val="24292E"/>
+          <w:sz w:val="30"/>
+          <w:szCs w:val="30"/>
+        </w:rPr>
+        <w:lastRenderedPageBreak/>
+        <w:t>Algorithms and Techniques</w:t>
       </w:r>
     </w:p>
     <w:p>
@@ -997,742 +1977,7 @@
           <w:sz w:val="24"/>
           <w:szCs w:val="24"/>
         </w:rPr>
-        <w:t xml:space="preserve"> The aim is to measure performance via appropriate metrics, in a replicable and quantifiable manner. As a result, datasets are provided in the GitHub repository, as well as code to replicate the model creation as selected in the final application.  </w:t>
-      </w:r>
-    </w:p>
-    <w:p>
-      <w:pPr>
-        <w:shd w:val="clear" w:color="auto" w:fill="FFFFFF"/>
-        <w:spacing w:after="240" w:line="240" w:lineRule="auto"/>
-        <w:rPr>
-          <w:rFonts w:ascii="Segoe UI" w:eastAsia="Times New Roman" w:hAnsi="Segoe UI" w:cs="Segoe UI"/>
-          <w:b/>
-          <w:bCs/>
-          <w:color w:val="24292E"/>
-          <w:sz w:val="24"/>
-          <w:szCs w:val="24"/>
-        </w:rPr>
-      </w:pPr>
-      <w:r>
-        <w:rPr>
-          <w:rFonts w:ascii="Segoe UI" w:eastAsia="Times New Roman" w:hAnsi="Segoe UI" w:cs="Segoe UI"/>
-          <w:b/>
-          <w:bCs/>
-          <w:color w:val="24292E"/>
-          <w:sz w:val="24"/>
-          <w:szCs w:val="24"/>
-        </w:rPr>
-        <w:t xml:space="preserve">Benchmark Model  </w:t>
-      </w:r>
-    </w:p>
-    <w:p>
-      <w:pPr>
-        <w:shd w:val="clear" w:color="auto" w:fill="FFFFFF"/>
-        <w:spacing w:after="240" w:line="240" w:lineRule="auto"/>
-        <w:rPr>
-          <w:rFonts w:ascii="Segoe UI" w:eastAsia="Times New Roman" w:hAnsi="Segoe UI" w:cs="Segoe UI"/>
-          <w:color w:val="24292E"/>
-          <w:sz w:val="24"/>
-          <w:szCs w:val="24"/>
-        </w:rPr>
-      </w:pPr>
-      <w:r>
-        <w:rPr>
-          <w:rFonts w:ascii="Segoe UI" w:eastAsia="Times New Roman" w:hAnsi="Segoe UI" w:cs="Segoe UI"/>
-          <w:color w:val="24292E"/>
-          <w:sz w:val="24"/>
-          <w:szCs w:val="24"/>
-        </w:rPr>
-        <w:t xml:space="preserve">We need a model, preferably parsimonious or historical, to compare the proposed solution with. As requirements for the project, a CNN from scratch is to be created. Random chance indicates that 0.75% of the time the correct class will be selected (based on 133 classes). However, our expectation is to have a benchmark model built and trained from scratch, that achieves greater than 10% accuracy. This will be our benchmark model.  </w:t>
-      </w:r>
-    </w:p>
-    <w:p>
-      <w:pPr>
-        <w:shd w:val="clear" w:color="auto" w:fill="FFFFFF"/>
-        <w:spacing w:after="240" w:line="240" w:lineRule="auto"/>
-        <w:rPr>
-          <w:rFonts w:ascii="Segoe UI" w:eastAsia="Times New Roman" w:hAnsi="Segoe UI" w:cs="Segoe UI"/>
-          <w:color w:val="24292E"/>
-          <w:sz w:val="24"/>
-          <w:szCs w:val="24"/>
-        </w:rPr>
-      </w:pPr>
-      <w:r>
-        <w:rPr>
-          <w:rFonts w:ascii="Segoe UI" w:eastAsia="Times New Roman" w:hAnsi="Segoe UI" w:cs="Segoe UI"/>
-          <w:color w:val="24292E"/>
-          <w:sz w:val="24"/>
-          <w:szCs w:val="24"/>
-        </w:rPr>
-        <w:t xml:space="preserve">The benchmark model will employ random initialization of weights, approximately five convolutional units, max pooling, batch normalization, dropout, and a final dense layer for classification. Multiple epochs and a smaller batch size will be used. The exact architecture will be built to exceed 10% accuracy based on cross categorical entropy.  </w:t>
-      </w:r>
-    </w:p>
-    <w:p>
-      <w:pPr>
-        <w:numPr>
-          <w:ilvl w:val="0"/>
-          <w:numId w:val="2"/>
-        </w:numPr>
-        <w:shd w:val="clear" w:color="auto" w:fill="FFFFFF"/>
-        <w:spacing w:before="100" w:beforeAutospacing="1" w:after="100" w:afterAutospacing="1" w:line="240" w:lineRule="auto"/>
-        <w:rPr>
-          <w:rFonts w:ascii="Segoe UI" w:eastAsia="Times New Roman" w:hAnsi="Segoe UI" w:cs="Segoe UI"/>
-          <w:color w:val="FF0000"/>
-          <w:sz w:val="24"/>
-          <w:szCs w:val="24"/>
-        </w:rPr>
-      </w:pPr>
-      <w:r>
-        <w:rPr>
-          <w:rFonts w:ascii="Segoe UI" w:eastAsia="Times New Roman" w:hAnsi="Segoe UI" w:cs="Segoe UI"/>
-          <w:i/>
-          <w:iCs/>
-          <w:color w:val="FF0000"/>
-          <w:sz w:val="24"/>
-          <w:szCs w:val="24"/>
-        </w:rPr>
-        <w:t>Is the problem statement clearly defined? Will the reader understand what you are expecting to solve?</w:t>
-      </w:r>
-    </w:p>
-    <w:p>
-      <w:pPr>
-        <w:numPr>
-          <w:ilvl w:val="0"/>
-          <w:numId w:val="2"/>
-        </w:numPr>
-        <w:shd w:val="clear" w:color="auto" w:fill="FFFFFF"/>
-        <w:spacing w:before="60" w:after="100" w:afterAutospacing="1" w:line="240" w:lineRule="auto"/>
-        <w:rPr>
-          <w:rFonts w:ascii="Segoe UI" w:eastAsia="Times New Roman" w:hAnsi="Segoe UI" w:cs="Segoe UI"/>
-          <w:color w:val="FF0000"/>
-          <w:sz w:val="24"/>
-          <w:szCs w:val="24"/>
-        </w:rPr>
-      </w:pPr>
-      <w:r>
-        <w:rPr>
-          <w:rFonts w:ascii="Segoe UI" w:eastAsia="Times New Roman" w:hAnsi="Segoe UI" w:cs="Segoe UI"/>
-          <w:i/>
-          <w:iCs/>
-          <w:color w:val="FF0000"/>
-          <w:sz w:val="24"/>
-          <w:szCs w:val="24"/>
-        </w:rPr>
-        <w:t>Have you thoroughly discussed how you will attempt to solve the problem?</w:t>
-      </w:r>
-    </w:p>
-    <w:p>
-      <w:pPr>
-        <w:numPr>
-          <w:ilvl w:val="0"/>
-          <w:numId w:val="2"/>
-        </w:numPr>
-        <w:shd w:val="clear" w:color="auto" w:fill="FFFFFF"/>
-        <w:spacing w:before="60" w:after="100" w:afterAutospacing="1" w:line="240" w:lineRule="auto"/>
-        <w:rPr>
-          <w:rFonts w:ascii="Segoe UI" w:eastAsia="Times New Roman" w:hAnsi="Segoe UI" w:cs="Segoe UI"/>
-          <w:color w:val="24292E"/>
-          <w:sz w:val="24"/>
-          <w:szCs w:val="24"/>
-        </w:rPr>
-      </w:pPr>
-      <w:r>
-        <w:rPr>
-          <w:rFonts w:ascii="Segoe UI" w:eastAsia="Times New Roman" w:hAnsi="Segoe UI" w:cs="Segoe UI"/>
-          <w:i/>
-          <w:iCs/>
-          <w:color w:val="FF0000"/>
-          <w:sz w:val="24"/>
-          <w:szCs w:val="24"/>
-        </w:rPr>
-        <w:t>Is an anticipated solution clearly defined? Will the reader understand what results you are looking for</w:t>
-      </w:r>
-      <w:r>
-        <w:rPr>
-          <w:rFonts w:ascii="Segoe UI" w:eastAsia="Times New Roman" w:hAnsi="Segoe UI" w:cs="Segoe UI"/>
-          <w:i/>
-          <w:iCs/>
-          <w:color w:val="24292E"/>
-          <w:sz w:val="24"/>
-          <w:szCs w:val="24"/>
-        </w:rPr>
-        <w:t>?</w:t>
-      </w:r>
-    </w:p>
-    <w:p>
-      <w:pPr>
-        <w:shd w:val="clear" w:color="auto" w:fill="FFFFFF"/>
-        <w:spacing w:before="360" w:after="240" w:line="240" w:lineRule="auto"/>
-        <w:outlineLvl w:val="2"/>
-        <w:rPr>
-          <w:rFonts w:ascii="Segoe UI" w:eastAsia="Times New Roman" w:hAnsi="Segoe UI" w:cs="Segoe UI"/>
-          <w:b/>
-          <w:bCs/>
-          <w:color w:val="24292E"/>
-          <w:sz w:val="30"/>
-          <w:szCs w:val="30"/>
-        </w:rPr>
-      </w:pPr>
-      <w:r>
-        <w:rPr>
-          <w:rFonts w:ascii="Segoe UI" w:eastAsia="Times New Roman" w:hAnsi="Segoe UI" w:cs="Segoe UI"/>
-          <w:b/>
-          <w:bCs/>
-          <w:color w:val="24292E"/>
-          <w:sz w:val="30"/>
-          <w:szCs w:val="30"/>
-        </w:rPr>
-        <w:lastRenderedPageBreak/>
-        <w:t>Metrics</w:t>
-      </w:r>
-    </w:p>
-    <w:p>
-      <w:pPr>
-        <w:shd w:val="clear" w:color="auto" w:fill="FFFFFF"/>
-        <w:spacing w:after="240" w:line="240" w:lineRule="auto"/>
-        <w:rPr>
-          <w:rFonts w:ascii="Segoe UI" w:eastAsia="Times New Roman" w:hAnsi="Segoe UI" w:cs="Segoe UI"/>
-          <w:b/>
-          <w:bCs/>
-          <w:color w:val="24292E"/>
-          <w:sz w:val="24"/>
-          <w:szCs w:val="24"/>
-        </w:rPr>
-      </w:pPr>
-      <w:r>
-        <w:rPr>
-          <w:rFonts w:ascii="Segoe UI" w:eastAsia="Times New Roman" w:hAnsi="Segoe UI" w:cs="Segoe UI"/>
-          <w:b/>
-          <w:bCs/>
-          <w:color w:val="24292E"/>
-          <w:sz w:val="24"/>
-          <w:szCs w:val="24"/>
-        </w:rPr>
-        <w:t xml:space="preserve">Evaluation Metrics </w:t>
-      </w:r>
-    </w:p>
-    <w:p>
-      <w:pPr>
-        <w:shd w:val="clear" w:color="auto" w:fill="FFFFFF"/>
-        <w:spacing w:after="240" w:line="240" w:lineRule="auto"/>
-        <w:rPr>
-          <w:rFonts w:ascii="Segoe UI" w:eastAsia="Times New Roman" w:hAnsi="Segoe UI" w:cs="Segoe UI"/>
-          <w:color w:val="24292E"/>
-          <w:sz w:val="24"/>
-          <w:szCs w:val="24"/>
-        </w:rPr>
-      </w:pPr>
-      <w:r>
-        <w:rPr>
-          <w:rFonts w:ascii="Segoe UI" w:eastAsia="Times New Roman" w:hAnsi="Segoe UI" w:cs="Segoe UI"/>
-          <w:color w:val="24292E"/>
-          <w:sz w:val="24"/>
-          <w:szCs w:val="24"/>
-        </w:rPr>
-        <w:t xml:space="preserve">Both the benchmark and solution model(s) will be evaluated for accuracy (select correct dog breed class or not) using cross categorical entropy. Compared to MAE and other metrics, cross categorical entropy has been noted to allow better training with more complex datasets, and more generalizable results. [6]  </w:t>
-      </w:r>
-    </w:p>
-    <w:p>
-      <w:pPr>
-        <w:shd w:val="clear" w:color="auto" w:fill="FFFFFF"/>
-        <w:spacing w:after="240" w:line="240" w:lineRule="auto"/>
-        <w:rPr>
-          <w:rFonts w:ascii="Segoe UI" w:eastAsia="Times New Roman" w:hAnsi="Segoe UI" w:cs="Segoe UI"/>
-          <w:color w:val="24292E"/>
-          <w:sz w:val="24"/>
-          <w:szCs w:val="24"/>
-        </w:rPr>
-      </w:pPr>
-    </w:p>
-    <w:p>
-      <w:pPr>
-        <w:shd w:val="clear" w:color="auto" w:fill="FFFFFF"/>
-        <w:spacing w:after="240" w:line="240" w:lineRule="auto"/>
-        <w:rPr>
-          <w:rFonts w:ascii="Segoe UI" w:eastAsia="Times New Roman" w:hAnsi="Segoe UI" w:cs="Segoe UI"/>
-          <w:color w:val="FF0000"/>
-          <w:sz w:val="24"/>
-          <w:szCs w:val="24"/>
-        </w:rPr>
-      </w:pPr>
-      <w:r>
-        <w:rPr>
-          <w:rFonts w:ascii="Segoe UI" w:eastAsia="Times New Roman" w:hAnsi="Segoe UI" w:cs="Segoe UI"/>
-          <w:color w:val="FF0000"/>
-          <w:sz w:val="24"/>
-          <w:szCs w:val="24"/>
-        </w:rPr>
-        <w:t xml:space="preserve">In </w:t>
-      </w:r>
-      <w:r>
-        <w:rPr>
-          <w:rFonts w:ascii="Segoe UI" w:eastAsia="Times New Roman" w:hAnsi="Segoe UI" w:cs="Segoe UI"/>
-          <w:color w:val="FF0000"/>
-          <w:sz w:val="24"/>
-          <w:szCs w:val="24"/>
-        </w:rPr>
-        <w:t>this section, you will need to clearly define the metrics or calculations you will use to measure performance of a model or result in your project. These calculations and metrics should be justified based on the characteristics of the problem and problem domain. Questions to ask yourself when writing this section:</w:t>
-      </w:r>
-    </w:p>
-    <w:p>
-      <w:pPr>
-        <w:numPr>
-          <w:ilvl w:val="0"/>
-          <w:numId w:val="3"/>
-        </w:numPr>
-        <w:shd w:val="clear" w:color="auto" w:fill="FFFFFF"/>
-        <w:spacing w:before="100" w:beforeAutospacing="1" w:after="100" w:afterAutospacing="1" w:line="240" w:lineRule="auto"/>
-        <w:rPr>
-          <w:rFonts w:ascii="Segoe UI" w:eastAsia="Times New Roman" w:hAnsi="Segoe UI" w:cs="Segoe UI"/>
-          <w:color w:val="FF0000"/>
-          <w:sz w:val="24"/>
-          <w:szCs w:val="24"/>
-        </w:rPr>
-      </w:pPr>
-      <w:r>
-        <w:rPr>
-          <w:rFonts w:ascii="Segoe UI" w:eastAsia="Times New Roman" w:hAnsi="Segoe UI" w:cs="Segoe UI"/>
-          <w:i/>
-          <w:iCs/>
-          <w:color w:val="FF0000"/>
-          <w:sz w:val="24"/>
-          <w:szCs w:val="24"/>
-        </w:rPr>
-        <w:t>Are the metrics you’ve chosen to measure the performance of your models clearly discussed and defined?</w:t>
-      </w:r>
-    </w:p>
-    <w:p>
-      <w:pPr>
-        <w:numPr>
-          <w:ilvl w:val="0"/>
-          <w:numId w:val="3"/>
-        </w:numPr>
-        <w:shd w:val="clear" w:color="auto" w:fill="FFFFFF"/>
-        <w:spacing w:before="60" w:after="100" w:afterAutospacing="1" w:line="240" w:lineRule="auto"/>
-        <w:rPr>
-          <w:rFonts w:ascii="Segoe UI" w:eastAsia="Times New Roman" w:hAnsi="Segoe UI" w:cs="Segoe UI"/>
-          <w:color w:val="FF0000"/>
-          <w:sz w:val="24"/>
-          <w:szCs w:val="24"/>
-        </w:rPr>
-      </w:pPr>
-      <w:r>
-        <w:rPr>
-          <w:rFonts w:ascii="Segoe UI" w:eastAsia="Times New Roman" w:hAnsi="Segoe UI" w:cs="Segoe UI"/>
-          <w:i/>
-          <w:iCs/>
-          <w:color w:val="FF0000"/>
-          <w:sz w:val="24"/>
-          <w:szCs w:val="24"/>
-        </w:rPr>
-        <w:t>Have you provided reasonable justification for the metrics chosen based on the problem and solution?</w:t>
-      </w:r>
-    </w:p>
-    <w:p>
-      <w:pPr>
-        <w:pBdr>
-          <w:bottom w:val="single" w:sz="6" w:space="4" w:color="EAECEF"/>
-        </w:pBdr>
-        <w:shd w:val="clear" w:color="auto" w:fill="FFFFFF"/>
-        <w:spacing w:before="360" w:after="240" w:line="240" w:lineRule="auto"/>
-        <w:outlineLvl w:val="1"/>
-        <w:rPr>
-          <w:rFonts w:ascii="Segoe UI" w:eastAsia="Times New Roman" w:hAnsi="Segoe UI" w:cs="Segoe UI"/>
-          <w:b/>
-          <w:bCs/>
-          <w:color w:val="24292E"/>
-          <w:sz w:val="36"/>
-          <w:szCs w:val="36"/>
-        </w:rPr>
-      </w:pPr>
-      <w:r>
-        <w:rPr>
-          <w:rFonts w:ascii="Segoe UI" w:eastAsia="Times New Roman" w:hAnsi="Segoe UI" w:cs="Segoe UI"/>
-          <w:b/>
-          <w:bCs/>
-          <w:color w:val="24292E"/>
-          <w:sz w:val="36"/>
-          <w:szCs w:val="36"/>
-        </w:rPr>
-        <w:t>II. Analysis</w:t>
-      </w:r>
-    </w:p>
-    <w:p>
-      <w:pPr>
-        <w:shd w:val="clear" w:color="auto" w:fill="FFFFFF"/>
-        <w:spacing w:after="240" w:line="240" w:lineRule="auto"/>
-        <w:rPr>
-          <w:rFonts w:ascii="Segoe UI" w:eastAsia="Times New Roman" w:hAnsi="Segoe UI" w:cs="Segoe UI"/>
-          <w:color w:val="24292E"/>
-          <w:sz w:val="24"/>
-          <w:szCs w:val="24"/>
-        </w:rPr>
-      </w:pPr>
-      <w:r>
-        <w:rPr>
-          <w:rFonts w:ascii="Segoe UI" w:eastAsia="Times New Roman" w:hAnsi="Segoe UI" w:cs="Segoe UI"/>
-          <w:i/>
-          <w:iCs/>
-          <w:color w:val="24292E"/>
-          <w:sz w:val="24"/>
-          <w:szCs w:val="24"/>
-        </w:rPr>
-        <w:t>(approx. 2-4 pages)</w:t>
-      </w:r>
-    </w:p>
-    <w:p>
-      <w:pPr>
-        <w:shd w:val="clear" w:color="auto" w:fill="FFFFFF"/>
-        <w:spacing w:before="360" w:after="240" w:line="240" w:lineRule="auto"/>
-        <w:outlineLvl w:val="2"/>
-        <w:rPr>
-          <w:rFonts w:ascii="Segoe UI" w:eastAsia="Times New Roman" w:hAnsi="Segoe UI" w:cs="Segoe UI"/>
-          <w:b/>
-          <w:bCs/>
-          <w:color w:val="24292E"/>
-          <w:sz w:val="30"/>
-          <w:szCs w:val="30"/>
-        </w:rPr>
-      </w:pPr>
-      <w:r>
-        <w:rPr>
-          <w:rFonts w:ascii="Segoe UI" w:eastAsia="Times New Roman" w:hAnsi="Segoe UI" w:cs="Segoe UI"/>
-          <w:b/>
-          <w:bCs/>
-          <w:color w:val="24292E"/>
-          <w:sz w:val="30"/>
-          <w:szCs w:val="30"/>
-        </w:rPr>
-        <w:t>Data Exploration</w:t>
-      </w:r>
-    </w:p>
-    <w:p>
-      <w:pPr>
-        <w:shd w:val="clear" w:color="auto" w:fill="FFFFFF"/>
-        <w:spacing w:after="240" w:line="240" w:lineRule="auto"/>
-        <w:rPr>
-          <w:rFonts w:ascii="Segoe UI" w:eastAsia="Times New Roman" w:hAnsi="Segoe UI" w:cs="Segoe UI"/>
-          <w:color w:val="24292E"/>
-          <w:sz w:val="24"/>
-          <w:szCs w:val="24"/>
-        </w:rPr>
-      </w:pPr>
-      <w:r>
-        <w:rPr>
-          <w:rFonts w:ascii="Segoe UI" w:eastAsia="Times New Roman" w:hAnsi="Segoe UI" w:cs="Segoe UI"/>
-          <w:color w:val="24292E"/>
-          <w:sz w:val="24"/>
-          <w:szCs w:val="24"/>
-        </w:rPr>
-        <w:t>In this section, you will be expected to analyze the data you are using for the problem. This data can either be in the form of a dataset (or datasets), input data (or input files), or even an environment. The type of data should be thoroughly described and, if possible, have basic statistics and information presented (such as discussion of input features or defining characteristics about the input or environment). Any abnormalities or interesting qualities about the data that may need to be addressed have been identified (such as features that need to be transformed or the possibility of outliers). Questions to ask yourself when writing this section:</w:t>
-      </w:r>
-    </w:p>
-    <w:p>
-      <w:pPr>
-        <w:numPr>
-          <w:ilvl w:val="0"/>
-          <w:numId w:val="4"/>
-        </w:numPr>
-        <w:shd w:val="clear" w:color="auto" w:fill="FFFFFF"/>
-        <w:spacing w:before="100" w:beforeAutospacing="1" w:after="100" w:afterAutospacing="1" w:line="240" w:lineRule="auto"/>
-        <w:rPr>
-          <w:rFonts w:ascii="Segoe UI" w:eastAsia="Times New Roman" w:hAnsi="Segoe UI" w:cs="Segoe UI"/>
-          <w:color w:val="24292E"/>
-          <w:sz w:val="24"/>
-          <w:szCs w:val="24"/>
-        </w:rPr>
-      </w:pPr>
-      <w:r>
-        <w:rPr>
-          <w:rFonts w:ascii="Segoe UI" w:eastAsia="Times New Roman" w:hAnsi="Segoe UI" w:cs="Segoe UI"/>
-          <w:i/>
-          <w:iCs/>
-          <w:color w:val="24292E"/>
-          <w:sz w:val="24"/>
-          <w:szCs w:val="24"/>
-        </w:rPr>
-        <w:t>If a dataset is present for this problem, have you thoroughly discussed certain features about the dataset? Has a data sample been provided to the reader?</w:t>
-      </w:r>
-    </w:p>
-    <w:p>
-      <w:pPr>
-        <w:numPr>
-          <w:ilvl w:val="0"/>
-          <w:numId w:val="4"/>
-        </w:numPr>
-        <w:shd w:val="clear" w:color="auto" w:fill="FFFFFF"/>
-        <w:spacing w:before="60" w:after="100" w:afterAutospacing="1" w:line="240" w:lineRule="auto"/>
-        <w:rPr>
-          <w:rFonts w:ascii="Segoe UI" w:eastAsia="Times New Roman" w:hAnsi="Segoe UI" w:cs="Segoe UI"/>
-          <w:color w:val="24292E"/>
-          <w:sz w:val="24"/>
-          <w:szCs w:val="24"/>
-        </w:rPr>
-      </w:pPr>
-      <w:r>
-        <w:rPr>
-          <w:rFonts w:ascii="Segoe UI" w:eastAsia="Times New Roman" w:hAnsi="Segoe UI" w:cs="Segoe UI"/>
-          <w:i/>
-          <w:iCs/>
-          <w:color w:val="24292E"/>
-          <w:sz w:val="24"/>
-          <w:szCs w:val="24"/>
-        </w:rPr>
-        <w:t>If a dataset is present for this problem, are statistics about the dataset calculated and reported? Have any relevant results from this calculation been discussed?</w:t>
-      </w:r>
-    </w:p>
-    <w:p>
-      <w:pPr>
-        <w:numPr>
-          <w:ilvl w:val="0"/>
-          <w:numId w:val="4"/>
-        </w:numPr>
-        <w:shd w:val="clear" w:color="auto" w:fill="FFFFFF"/>
-        <w:spacing w:before="60" w:after="100" w:afterAutospacing="1" w:line="240" w:lineRule="auto"/>
-        <w:rPr>
-          <w:rFonts w:ascii="Segoe UI" w:eastAsia="Times New Roman" w:hAnsi="Segoe UI" w:cs="Segoe UI"/>
-          <w:color w:val="24292E"/>
-          <w:sz w:val="24"/>
-          <w:szCs w:val="24"/>
-        </w:rPr>
-      </w:pPr>
-      <w:r>
-        <w:rPr>
-          <w:rFonts w:ascii="Segoe UI" w:eastAsia="Times New Roman" w:hAnsi="Segoe UI" w:cs="Segoe UI"/>
-          <w:i/>
-          <w:iCs/>
-          <w:color w:val="24292E"/>
-          <w:sz w:val="24"/>
-          <w:szCs w:val="24"/>
-        </w:rPr>
-        <w:lastRenderedPageBreak/>
-        <w:t>If a dataset is </w:t>
-      </w:r>
-      <w:r>
-        <w:rPr>
-          <w:rFonts w:ascii="Segoe UI" w:eastAsia="Times New Roman" w:hAnsi="Segoe UI" w:cs="Segoe UI"/>
-          <w:b/>
-          <w:bCs/>
-          <w:i/>
-          <w:iCs/>
-          <w:color w:val="24292E"/>
-          <w:sz w:val="24"/>
-          <w:szCs w:val="24"/>
-        </w:rPr>
-        <w:t>not</w:t>
-      </w:r>
-      <w:r>
-        <w:rPr>
-          <w:rFonts w:ascii="Segoe UI" w:eastAsia="Times New Roman" w:hAnsi="Segoe UI" w:cs="Segoe UI"/>
-          <w:i/>
-          <w:iCs/>
-          <w:color w:val="24292E"/>
-          <w:sz w:val="24"/>
-          <w:szCs w:val="24"/>
-        </w:rPr>
-        <w:t> present for this problem, has discussion been made about the input space or input data for your problem?</w:t>
-      </w:r>
-    </w:p>
-    <w:p>
-      <w:pPr>
-        <w:numPr>
-          <w:ilvl w:val="0"/>
-          <w:numId w:val="4"/>
-        </w:numPr>
-        <w:shd w:val="clear" w:color="auto" w:fill="FFFFFF"/>
-        <w:spacing w:before="60" w:after="100" w:afterAutospacing="1" w:line="240" w:lineRule="auto"/>
-        <w:rPr>
-          <w:rFonts w:ascii="Segoe UI" w:eastAsia="Times New Roman" w:hAnsi="Segoe UI" w:cs="Segoe UI"/>
-          <w:color w:val="24292E"/>
-          <w:sz w:val="24"/>
-          <w:szCs w:val="24"/>
-        </w:rPr>
-      </w:pPr>
-      <w:r>
-        <w:rPr>
-          <w:rFonts w:ascii="Segoe UI" w:eastAsia="Times New Roman" w:hAnsi="Segoe UI" w:cs="Segoe UI"/>
-          <w:i/>
-          <w:iCs/>
-          <w:color w:val="24292E"/>
-          <w:sz w:val="24"/>
-          <w:szCs w:val="24"/>
-        </w:rPr>
-        <w:t>Are there any abnormalities or characteristics about the input space or dataset that need to be addressed? (categorical variables, missing values, outliers, etc.)</w:t>
-      </w:r>
-    </w:p>
-    <w:p>
-      <w:pPr>
-        <w:shd w:val="clear" w:color="auto" w:fill="FFFFFF"/>
-        <w:spacing w:before="360" w:after="240" w:line="240" w:lineRule="auto"/>
-        <w:outlineLvl w:val="2"/>
-        <w:rPr>
-          <w:rFonts w:ascii="Segoe UI" w:eastAsia="Times New Roman" w:hAnsi="Segoe UI" w:cs="Segoe UI"/>
-          <w:b/>
-          <w:bCs/>
-          <w:color w:val="24292E"/>
-          <w:sz w:val="30"/>
-          <w:szCs w:val="30"/>
-        </w:rPr>
-      </w:pPr>
-      <w:r>
-        <w:rPr>
-          <w:rFonts w:ascii="Segoe UI" w:eastAsia="Times New Roman" w:hAnsi="Segoe UI" w:cs="Segoe UI"/>
-          <w:b/>
-          <w:bCs/>
-          <w:color w:val="24292E"/>
-          <w:sz w:val="30"/>
-          <w:szCs w:val="30"/>
-        </w:rPr>
-        <w:t>Exploratory Visualization</w:t>
-      </w:r>
-    </w:p>
-    <w:p>
-      <w:pPr>
-        <w:shd w:val="clear" w:color="auto" w:fill="FFFFFF"/>
-        <w:spacing w:after="240" w:line="240" w:lineRule="auto"/>
-        <w:rPr>
-          <w:rFonts w:ascii="Segoe UI" w:eastAsia="Times New Roman" w:hAnsi="Segoe UI" w:cs="Segoe UI"/>
-          <w:color w:val="24292E"/>
-          <w:sz w:val="24"/>
-          <w:szCs w:val="24"/>
-        </w:rPr>
-      </w:pPr>
-      <w:r>
-        <w:rPr>
-          <w:rFonts w:ascii="Segoe UI" w:eastAsia="Times New Roman" w:hAnsi="Segoe UI" w:cs="Segoe UI"/>
-          <w:color w:val="24292E"/>
-          <w:sz w:val="24"/>
-          <w:szCs w:val="24"/>
-        </w:rPr>
-        <w:t>In this section, you will need to provide some form of visualization that summarizes or extracts a relevant characteristic or feature about the data. The visualization should adequately support the data being used. Discuss why this visualization was chosen and how it is relevant. Questions to ask yourself when writing this section:</w:t>
-      </w:r>
-    </w:p>
-    <w:p>
-      <w:pPr>
-        <w:numPr>
-          <w:ilvl w:val="0"/>
-          <w:numId w:val="5"/>
-        </w:numPr>
-        <w:shd w:val="clear" w:color="auto" w:fill="FFFFFF"/>
-        <w:spacing w:before="100" w:beforeAutospacing="1" w:after="100" w:afterAutospacing="1" w:line="240" w:lineRule="auto"/>
-        <w:rPr>
-          <w:rFonts w:ascii="Segoe UI" w:eastAsia="Times New Roman" w:hAnsi="Segoe UI" w:cs="Segoe UI"/>
-          <w:color w:val="24292E"/>
-          <w:sz w:val="24"/>
-          <w:szCs w:val="24"/>
-        </w:rPr>
-      </w:pPr>
-      <w:r>
-        <w:rPr>
-          <w:rFonts w:ascii="Segoe UI" w:eastAsia="Times New Roman" w:hAnsi="Segoe UI" w:cs="Segoe UI"/>
-          <w:i/>
-          <w:iCs/>
-          <w:color w:val="24292E"/>
-          <w:sz w:val="24"/>
-          <w:szCs w:val="24"/>
-        </w:rPr>
-        <w:t>Have you visualized a relevant characteristic or feature about the dataset or input data?</w:t>
-      </w:r>
-    </w:p>
-    <w:p>
-      <w:pPr>
-        <w:numPr>
-          <w:ilvl w:val="0"/>
-          <w:numId w:val="5"/>
-        </w:numPr>
-        <w:shd w:val="clear" w:color="auto" w:fill="FFFFFF"/>
-        <w:spacing w:before="60" w:after="100" w:afterAutospacing="1" w:line="240" w:lineRule="auto"/>
-        <w:rPr>
-          <w:rFonts w:ascii="Segoe UI" w:eastAsia="Times New Roman" w:hAnsi="Segoe UI" w:cs="Segoe UI"/>
-          <w:color w:val="24292E"/>
-          <w:sz w:val="24"/>
-          <w:szCs w:val="24"/>
-        </w:rPr>
-      </w:pPr>
-      <w:r>
-        <w:rPr>
-          <w:rFonts w:ascii="Segoe UI" w:eastAsia="Times New Roman" w:hAnsi="Segoe UI" w:cs="Segoe UI"/>
-          <w:i/>
-          <w:iCs/>
-          <w:color w:val="24292E"/>
-          <w:sz w:val="24"/>
-          <w:szCs w:val="24"/>
-        </w:rPr>
-        <w:t>Is the visualization thoroughly analyzed and discussed?</w:t>
-      </w:r>
-    </w:p>
-    <w:p>
-      <w:pPr>
-        <w:numPr>
-          <w:ilvl w:val="0"/>
-          <w:numId w:val="5"/>
-        </w:numPr>
-        <w:shd w:val="clear" w:color="auto" w:fill="FFFFFF"/>
-        <w:spacing w:before="60" w:after="100" w:afterAutospacing="1" w:line="240" w:lineRule="auto"/>
-        <w:rPr>
-          <w:rFonts w:ascii="Segoe UI" w:eastAsia="Times New Roman" w:hAnsi="Segoe UI" w:cs="Segoe UI"/>
-          <w:color w:val="24292E"/>
-          <w:sz w:val="24"/>
-          <w:szCs w:val="24"/>
-        </w:rPr>
-      </w:pPr>
-      <w:r>
-        <w:rPr>
-          <w:rFonts w:ascii="Segoe UI" w:eastAsia="Times New Roman" w:hAnsi="Segoe UI" w:cs="Segoe UI"/>
-          <w:i/>
-          <w:iCs/>
-          <w:color w:val="24292E"/>
-          <w:sz w:val="24"/>
-          <w:szCs w:val="24"/>
-        </w:rPr>
-        <w:t>If a plot is provided, are the axes, title, and datum clearly defined?</w:t>
-      </w:r>
-    </w:p>
-    <w:p>
-      <w:pPr>
-        <w:shd w:val="clear" w:color="auto" w:fill="FFFFFF"/>
-        <w:spacing w:before="360" w:after="240" w:line="240" w:lineRule="auto"/>
-        <w:outlineLvl w:val="2"/>
-        <w:rPr>
-          <w:rFonts w:ascii="Segoe UI" w:eastAsia="Times New Roman" w:hAnsi="Segoe UI" w:cs="Segoe UI"/>
-          <w:b/>
-          <w:bCs/>
-          <w:color w:val="24292E"/>
-          <w:sz w:val="30"/>
-          <w:szCs w:val="30"/>
-        </w:rPr>
-      </w:pPr>
-      <w:r>
-        <w:rPr>
-          <w:rFonts w:ascii="Segoe UI" w:eastAsia="Times New Roman" w:hAnsi="Segoe UI" w:cs="Segoe UI"/>
-          <w:b/>
-          <w:bCs/>
-          <w:color w:val="24292E"/>
-          <w:sz w:val="30"/>
-          <w:szCs w:val="30"/>
-        </w:rPr>
-        <w:t>Algorithms and Techniques</w:t>
-      </w:r>
-    </w:p>
-    <w:p>
-      <w:pPr>
-        <w:shd w:val="clear" w:color="auto" w:fill="FFFFFF"/>
-        <w:spacing w:after="240" w:line="240" w:lineRule="auto"/>
-        <w:rPr>
-          <w:rFonts w:ascii="Segoe UI" w:eastAsia="Times New Roman" w:hAnsi="Segoe UI" w:cs="Segoe UI"/>
-          <w:color w:val="24292E"/>
-          <w:sz w:val="24"/>
-          <w:szCs w:val="24"/>
-        </w:rPr>
-      </w:pPr>
-      <w:r>
-        <w:rPr>
-          <w:rFonts w:ascii="Segoe UI" w:eastAsia="Times New Roman" w:hAnsi="Segoe UI" w:cs="Segoe UI"/>
-          <w:color w:val="24292E"/>
-          <w:sz w:val="24"/>
-          <w:szCs w:val="24"/>
-        </w:rPr>
-        <w:t>In this section, you will need to discuss the algorithms and techniques you intend to use for solving the problem. You should justify the use of each one based on the characteristics of the problem and the problem domain. Questions to ask yourself when writing this section:</w:t>
+        <w:t xml:space="preserve">The aim is to measure performance via appropriate metrics, in a replicable and quantifiable manner. As a result, datasets are provided in the GitHub repository, as well as code to replicate the model creation as selected in the final application.  </w:t>
       </w:r>
     </w:p>
     <w:p>
@@ -1745,9 +1990,10 @@
         <w:spacing w:before="100" w:beforeAutospacing="1" w:after="100" w:afterAutospacing="1" w:line="240" w:lineRule="auto"/>
         <w:rPr>
           <w:rFonts w:ascii="Segoe UI" w:eastAsia="Times New Roman" w:hAnsi="Segoe UI" w:cs="Segoe UI"/>
-          <w:color w:val="24292E"/>
-          <w:sz w:val="24"/>
-          <w:szCs w:val="24"/>
+          <w:color w:val="FF0000"/>
+          <w:sz w:val="24"/>
+          <w:szCs w:val="24"/>
+          <w:highlight w:val="yellow"/>
         </w:rPr>
       </w:pPr>
       <w:r>
@@ -1755,9 +2001,10 @@
           <w:rFonts w:ascii="Segoe UI" w:eastAsia="Times New Roman" w:hAnsi="Segoe UI" w:cs="Segoe UI"/>
           <w:i/>
           <w:iCs/>
-          <w:color w:val="24292E"/>
-          <w:sz w:val="24"/>
-          <w:szCs w:val="24"/>
+          <w:color w:val="FF0000"/>
+          <w:sz w:val="24"/>
+          <w:szCs w:val="24"/>
+          <w:highlight w:val="yellow"/>
         </w:rPr>
         <w:t>Are the algorithms you will use, including any default variables/parameters in the project clearly defined?</w:t>
       </w:r>
@@ -1772,9 +2019,10 @@
         <w:spacing w:before="60" w:after="100" w:afterAutospacing="1" w:line="240" w:lineRule="auto"/>
         <w:rPr>
           <w:rFonts w:ascii="Segoe UI" w:eastAsia="Times New Roman" w:hAnsi="Segoe UI" w:cs="Segoe UI"/>
-          <w:color w:val="24292E"/>
-          <w:sz w:val="24"/>
-          <w:szCs w:val="24"/>
+          <w:color w:val="FF0000"/>
+          <w:sz w:val="24"/>
+          <w:szCs w:val="24"/>
+          <w:highlight w:val="yellow"/>
         </w:rPr>
       </w:pPr>
       <w:r>
@@ -1782,9 +2030,10 @@
           <w:rFonts w:ascii="Segoe UI" w:eastAsia="Times New Roman" w:hAnsi="Segoe UI" w:cs="Segoe UI"/>
           <w:i/>
           <w:iCs/>
-          <w:color w:val="24292E"/>
-          <w:sz w:val="24"/>
-          <w:szCs w:val="24"/>
+          <w:color w:val="FF0000"/>
+          <w:sz w:val="24"/>
+          <w:szCs w:val="24"/>
+          <w:highlight w:val="yellow"/>
         </w:rPr>
         <w:t>Are the techniques to be used thoroughly discussed and justified?</w:t>
       </w:r>
@@ -1799,9 +2048,10 @@
         <w:spacing w:before="60" w:after="100" w:afterAutospacing="1" w:line="240" w:lineRule="auto"/>
         <w:rPr>
           <w:rFonts w:ascii="Segoe UI" w:eastAsia="Times New Roman" w:hAnsi="Segoe UI" w:cs="Segoe UI"/>
-          <w:color w:val="24292E"/>
-          <w:sz w:val="24"/>
-          <w:szCs w:val="24"/>
+          <w:color w:val="FF0000"/>
+          <w:sz w:val="24"/>
+          <w:szCs w:val="24"/>
+          <w:highlight w:val="yellow"/>
         </w:rPr>
       </w:pPr>
       <w:r>
@@ -1809,9 +2059,10 @@
           <w:rFonts w:ascii="Segoe UI" w:eastAsia="Times New Roman" w:hAnsi="Segoe UI" w:cs="Segoe UI"/>
           <w:i/>
           <w:iCs/>
-          <w:color w:val="24292E"/>
-          <w:sz w:val="24"/>
-          <w:szCs w:val="24"/>
+          <w:color w:val="FF0000"/>
+          <w:sz w:val="24"/>
+          <w:szCs w:val="24"/>
+          <w:highlight w:val="yellow"/>
         </w:rPr>
         <w:t>Is it made clear how the input data or datasets will be handled by the algorithms and techniques chosen?</w:t>
       </w:r>
@@ -1860,63 +2111,58 @@
           <w:sz w:val="24"/>
           <w:szCs w:val="24"/>
         </w:rPr>
-        <w:t>In this section, you will need to provide a clearly defined benchmark result or threshold for comparing across performances obtained by your solution. The reasoning behind the benchmark (in the case where it is not an established result) should be discussed. Questions to ask yourself when writing this section:</w:t>
-      </w:r>
-    </w:p>
-    <w:p>
-      <w:pPr>
-        <w:numPr>
-          <w:ilvl w:val="0"/>
-          <w:numId w:val="7"/>
-        </w:numPr>
-        <w:shd w:val="clear" w:color="auto" w:fill="FFFFFF"/>
-        <w:spacing w:before="100" w:beforeAutospacing="1" w:after="100" w:afterAutospacing="1" w:line="240" w:lineRule="auto"/>
-        <w:rPr>
-          <w:rFonts w:ascii="Segoe UI" w:eastAsia="Times New Roman" w:hAnsi="Segoe UI" w:cs="Segoe UI"/>
-          <w:color w:val="24292E"/>
-          <w:sz w:val="24"/>
-          <w:szCs w:val="24"/>
-        </w:rPr>
-      </w:pPr>
-      <w:r>
-        <w:rPr>
-          <w:rFonts w:ascii="Segoe UI" w:eastAsia="Times New Roman" w:hAnsi="Segoe UI" w:cs="Segoe UI"/>
-          <w:i/>
-          <w:iCs/>
-          <w:color w:val="24292E"/>
-          <w:sz w:val="24"/>
-          <w:szCs w:val="24"/>
-        </w:rPr>
-        <w:t>Has some result or value been provided that acts as a benchmark for measuring performance?</w:t>
-      </w:r>
-    </w:p>
-    <w:p>
-      <w:pPr>
-        <w:numPr>
-          <w:ilvl w:val="0"/>
-          <w:numId w:val="7"/>
-        </w:numPr>
-        <w:shd w:val="clear" w:color="auto" w:fill="FFFFFF"/>
-        <w:spacing w:before="60" w:after="100" w:afterAutospacing="1" w:line="240" w:lineRule="auto"/>
-        <w:rPr>
-          <w:rFonts w:ascii="Segoe UI" w:eastAsia="Times New Roman" w:hAnsi="Segoe UI" w:cs="Segoe UI"/>
-          <w:color w:val="24292E"/>
-          <w:sz w:val="24"/>
-          <w:szCs w:val="24"/>
-        </w:rPr>
-      </w:pPr>
-      <w:r>
-        <w:rPr>
-          <w:rFonts w:ascii="Segoe UI" w:eastAsia="Times New Roman" w:hAnsi="Segoe UI" w:cs="Segoe UI"/>
-          <w:i/>
-          <w:iCs/>
-          <w:color w:val="24292E"/>
-          <w:sz w:val="24"/>
-          <w:szCs w:val="24"/>
-        </w:rPr>
-        <w:lastRenderedPageBreak/>
-        <w:t>Is it clear how this result or value was obtained (whether by data or by hypothesis)?</w:t>
-      </w:r>
+        <w:t xml:space="preserve">We need a model, preferably parsimonious or historical, to compare the proposed solution with. As requirements for the project, a CNN from scratch is to be created. Random chance indicates that 0.75% of the time the correct class will be selected (based on 133 classes). However, our expectation is to have a benchmark model built and trained from scratch, that achieves greater than 10% accuracy. This will be our benchmark model.  </w:t>
+      </w:r>
+    </w:p>
+    <w:p>
+      <w:pPr>
+        <w:shd w:val="clear" w:color="auto" w:fill="FFFFFF"/>
+        <w:spacing w:after="240" w:line="240" w:lineRule="auto"/>
+        <w:rPr>
+          <w:rFonts w:ascii="Segoe UI" w:eastAsia="Times New Roman" w:hAnsi="Segoe UI" w:cs="Segoe UI"/>
+          <w:color w:val="24292E"/>
+          <w:sz w:val="24"/>
+          <w:szCs w:val="24"/>
+        </w:rPr>
+      </w:pPr>
+      <w:r>
+        <w:rPr>
+          <w:rFonts w:ascii="Segoe UI" w:eastAsia="Times New Roman" w:hAnsi="Segoe UI" w:cs="Segoe UI"/>
+          <w:color w:val="24292E"/>
+          <w:sz w:val="24"/>
+          <w:szCs w:val="24"/>
+        </w:rPr>
+        <w:t xml:space="preserve">The benchmark model will employ random initialization of weights, approximately five convolutional units, max pooling, batch normalization, dropout, and a final dense layer for classification. Multiple epochs and a smaller batch size will be used. The exact architecture will be built to exceed 10% accuracy based on cross categorical entropy. </w:t>
+      </w:r>
+      <w:r>
+        <w:rPr>
+          <w:rFonts w:ascii="Segoe UI" w:eastAsia="Times New Roman" w:hAnsi="Segoe UI" w:cs="Segoe UI"/>
+          <w:color w:val="24292E"/>
+          <w:sz w:val="24"/>
+          <w:szCs w:val="24"/>
+        </w:rPr>
+        <w:t>This is mandated in the project guidelines.</w:t>
+      </w:r>
+      <w:r>
+        <w:rPr>
+          <w:rFonts w:ascii="Segoe UI" w:eastAsia="Times New Roman" w:hAnsi="Segoe UI" w:cs="Segoe UI"/>
+          <w:color w:val="24292E"/>
+          <w:sz w:val="24"/>
+          <w:szCs w:val="24"/>
+        </w:rPr>
+        <w:t xml:space="preserve"> </w:t>
+      </w:r>
+      <w:r>
+        <w:rPr>
+          <w:rFonts w:ascii="Segoe UI" w:eastAsia="Times New Roman" w:hAnsi="Segoe UI" w:cs="Segoe UI"/>
+          <w:color w:val="24292E"/>
+          <w:sz w:val="24"/>
+          <w:szCs w:val="24"/>
+        </w:rPr>
+        <w:t>(The final model would require greater than 60% accuracy, and be based on transfer learning.)</w:t>
+      </w:r>
+      <w:bookmarkStart w:id="0" w:name="_GoBack"/>
+      <w:bookmarkEnd w:id="0"/>
     </w:p>
     <w:p>
       <w:pPr>
@@ -1967,6 +2213,7 @@
           <w:sz w:val="24"/>
           <w:szCs w:val="24"/>
         </w:rPr>
+        <w:lastRenderedPageBreak/>
         <w:t>(approx. 3-5 pages)</w:t>
       </w:r>
     </w:p>
@@ -1998,135 +2245,353 @@
     </w:p>
     <w:p>
       <w:pPr>
-        <w:shd w:val="clear" w:color="auto" w:fill="FFFFFF"/>
-        <w:spacing w:after="240" w:line="240" w:lineRule="auto"/>
-        <w:rPr>
-          <w:rFonts w:ascii="Segoe UI" w:eastAsia="Times New Roman" w:hAnsi="Segoe UI" w:cs="Segoe UI"/>
-          <w:color w:val="24292E"/>
-          <w:sz w:val="24"/>
-          <w:szCs w:val="24"/>
-        </w:rPr>
-      </w:pPr>
-      <w:r>
-        <w:rPr>
-          <w:rFonts w:ascii="Segoe UI" w:eastAsia="Times New Roman" w:hAnsi="Segoe UI" w:cs="Segoe UI"/>
-          <w:color w:val="24292E"/>
-          <w:sz w:val="24"/>
-          <w:szCs w:val="24"/>
-        </w:rPr>
-        <w:t>In this section, all of your preprocessing steps will need to be clearly documented, if any were necessary. From the previous section, any of the abnormalities or characteristics that you identified about the dataset will be addressed and corrected here. Questions to ask yourself when writing this section:</w:t>
-      </w:r>
-    </w:p>
-    <w:p>
-      <w:pPr>
+        <w:pStyle w:val="ListParagraph"/>
         <w:numPr>
           <w:ilvl w:val="0"/>
-          <w:numId w:val="8"/>
+          <w:numId w:val="6"/>
         </w:numPr>
         <w:shd w:val="clear" w:color="auto" w:fill="FFFFFF"/>
-        <w:spacing w:before="100" w:beforeAutospacing="1" w:after="100" w:afterAutospacing="1" w:line="240" w:lineRule="auto"/>
-        <w:rPr>
-          <w:rFonts w:ascii="Segoe UI" w:eastAsia="Times New Roman" w:hAnsi="Segoe UI" w:cs="Segoe UI"/>
-          <w:color w:val="24292E"/>
-          <w:sz w:val="24"/>
-          <w:szCs w:val="24"/>
-        </w:rPr>
-      </w:pPr>
-      <w:r>
-        <w:rPr>
-          <w:rFonts w:ascii="Segoe UI" w:eastAsia="Times New Roman" w:hAnsi="Segoe UI" w:cs="Segoe UI"/>
-          <w:i/>
-          <w:iCs/>
-          <w:color w:val="24292E"/>
-          <w:sz w:val="24"/>
-          <w:szCs w:val="24"/>
-        </w:rPr>
-        <w:t>If the algorithms chosen require preprocessing steps like feature selection or feature transformations, have they been properly documented?</w:t>
-      </w:r>
-    </w:p>
-    <w:p>
-      <w:pPr>
+        <w:spacing w:after="240" w:line="240" w:lineRule="auto"/>
+        <w:rPr>
+          <w:rFonts w:ascii="Segoe UI" w:eastAsia="Times New Roman" w:hAnsi="Segoe UI" w:cs="Segoe UI"/>
+          <w:color w:val="24292E"/>
+          <w:sz w:val="24"/>
+          <w:szCs w:val="24"/>
+        </w:rPr>
+      </w:pPr>
+      <w:r>
+        <w:rPr>
+          <w:rFonts w:ascii="Segoe UI" w:eastAsia="Times New Roman" w:hAnsi="Segoe UI" w:cs="Segoe UI"/>
+          <w:color w:val="24292E"/>
+          <w:sz w:val="24"/>
+          <w:szCs w:val="24"/>
+        </w:rPr>
+        <w:t xml:space="preserve">The dog image set was randomly divided, without replacement, into a train, validation and test set. </w:t>
+      </w:r>
+    </w:p>
+    <w:p>
+      <w:pPr>
+        <w:pStyle w:val="ListParagraph"/>
         <w:numPr>
           <w:ilvl w:val="0"/>
-          <w:numId w:val="8"/>
+          <w:numId w:val="6"/>
         </w:numPr>
         <w:shd w:val="clear" w:color="auto" w:fill="FFFFFF"/>
-        <w:spacing w:before="60" w:after="100" w:afterAutospacing="1" w:line="240" w:lineRule="auto"/>
-        <w:rPr>
-          <w:rFonts w:ascii="Segoe UI" w:eastAsia="Times New Roman" w:hAnsi="Segoe UI" w:cs="Segoe UI"/>
-          <w:color w:val="24292E"/>
-          <w:sz w:val="24"/>
-          <w:szCs w:val="24"/>
-        </w:rPr>
-      </w:pPr>
-      <w:r>
-        <w:rPr>
-          <w:rFonts w:ascii="Segoe UI" w:eastAsia="Times New Roman" w:hAnsi="Segoe UI" w:cs="Segoe UI"/>
-          <w:i/>
-          <w:iCs/>
-          <w:color w:val="24292E"/>
-          <w:sz w:val="24"/>
-          <w:szCs w:val="24"/>
-        </w:rPr>
-        <w:t>Based on the </w:t>
-      </w:r>
-      <w:r>
+        <w:spacing w:after="240" w:line="240" w:lineRule="auto"/>
+        <w:rPr>
+          <w:rFonts w:ascii="Segoe UI" w:eastAsia="Times New Roman" w:hAnsi="Segoe UI" w:cs="Segoe UI"/>
+          <w:color w:val="24292E"/>
+          <w:sz w:val="24"/>
+          <w:szCs w:val="24"/>
+        </w:rPr>
+      </w:pPr>
+      <w:r>
+        <w:rPr>
+          <w:rFonts w:ascii="Segoe UI" w:eastAsia="Times New Roman" w:hAnsi="Segoe UI" w:cs="Segoe UI"/>
+          <w:color w:val="24292E"/>
+          <w:sz w:val="24"/>
+          <w:szCs w:val="24"/>
+        </w:rPr>
+        <w:t>The batch size used is 20 images.</w:t>
+      </w:r>
+    </w:p>
+    <w:p>
+      <w:pPr>
+        <w:pStyle w:val="ListParagraph"/>
+        <w:numPr>
+          <w:ilvl w:val="0"/>
+          <w:numId w:val="6"/>
+        </w:numPr>
+        <w:shd w:val="clear" w:color="auto" w:fill="FFFFFF"/>
+        <w:spacing w:after="240" w:line="240" w:lineRule="auto"/>
+        <w:rPr>
+          <w:rFonts w:ascii="Segoe UI" w:eastAsia="Times New Roman" w:hAnsi="Segoe UI" w:cs="Segoe UI"/>
+          <w:color w:val="24292E"/>
+          <w:sz w:val="24"/>
+          <w:szCs w:val="24"/>
+        </w:rPr>
+      </w:pPr>
+      <w:r>
+        <w:rPr>
+          <w:rFonts w:ascii="Segoe UI" w:eastAsia="Times New Roman" w:hAnsi="Segoe UI" w:cs="Segoe UI"/>
+          <w:color w:val="24292E"/>
+          <w:sz w:val="24"/>
+          <w:szCs w:val="24"/>
+        </w:rPr>
+        <w:t xml:space="preserve">Each image goes through the following transformations before being </w:t>
+      </w:r>
+      <w:r>
+        <w:rPr>
+          <w:rFonts w:ascii="Segoe UI" w:eastAsia="Times New Roman" w:hAnsi="Segoe UI" w:cs="Segoe UI"/>
+          <w:color w:val="24292E"/>
+          <w:sz w:val="24"/>
+          <w:szCs w:val="24"/>
+        </w:rPr>
+        <w:t>batched, and used in</w:t>
+      </w:r>
+      <w:r>
+        <w:rPr>
+          <w:rFonts w:ascii="Segoe UI" w:eastAsia="Times New Roman" w:hAnsi="Segoe UI" w:cs="Segoe UI"/>
+          <w:color w:val="24292E"/>
+          <w:sz w:val="24"/>
+          <w:szCs w:val="24"/>
+        </w:rPr>
+        <w:t xml:space="preserve"> the CNN models. </w:t>
+      </w:r>
+    </w:p>
+    <w:p>
+      <w:pPr>
+        <w:pStyle w:val="ListParagraph"/>
+        <w:numPr>
+          <w:ilvl w:val="1"/>
+          <w:numId w:val="6"/>
+        </w:numPr>
+        <w:shd w:val="clear" w:color="auto" w:fill="FFFFFF"/>
+        <w:spacing w:after="240" w:line="240" w:lineRule="auto"/>
+        <w:rPr>
+          <w:rFonts w:ascii="Segoe UI" w:eastAsia="Times New Roman" w:hAnsi="Segoe UI" w:cs="Segoe UI"/>
+          <w:color w:val="24292E"/>
+          <w:sz w:val="24"/>
+          <w:szCs w:val="24"/>
+        </w:rPr>
+      </w:pPr>
+      <w:r>
+        <w:rPr>
+          <w:rFonts w:ascii="Segoe UI" w:eastAsia="Times New Roman" w:hAnsi="Segoe UI" w:cs="Segoe UI"/>
+          <w:color w:val="24292E"/>
+          <w:sz w:val="24"/>
+          <w:szCs w:val="24"/>
+        </w:rPr>
+        <w:t>The image is resized to 256x256x3</w:t>
+      </w:r>
+    </w:p>
+    <w:p>
+      <w:pPr>
+        <w:pStyle w:val="ListParagraph"/>
+        <w:numPr>
+          <w:ilvl w:val="1"/>
+          <w:numId w:val="6"/>
+        </w:numPr>
+        <w:shd w:val="clear" w:color="auto" w:fill="FFFFFF"/>
+        <w:spacing w:after="240" w:line="240" w:lineRule="auto"/>
+        <w:rPr>
+          <w:rFonts w:ascii="Segoe UI" w:eastAsia="Times New Roman" w:hAnsi="Segoe UI" w:cs="Segoe UI"/>
+          <w:color w:val="24292E"/>
+          <w:sz w:val="24"/>
+          <w:szCs w:val="24"/>
+        </w:rPr>
+      </w:pPr>
+      <w:r>
+        <w:rPr>
+          <w:rFonts w:ascii="Segoe UI" w:eastAsia="Times New Roman" w:hAnsi="Segoe UI" w:cs="Segoe UI"/>
+          <w:color w:val="24292E"/>
+          <w:sz w:val="24"/>
+          <w:szCs w:val="24"/>
+        </w:rPr>
+        <w:t>The image is then cropped to 224x224x3, in alignment with the transfer learning models used</w:t>
+      </w:r>
+    </w:p>
+    <w:p>
+      <w:pPr>
+        <w:pStyle w:val="ListParagraph"/>
+        <w:numPr>
+          <w:ilvl w:val="1"/>
+          <w:numId w:val="6"/>
+        </w:numPr>
+        <w:shd w:val="clear" w:color="auto" w:fill="FFFFFF"/>
+        <w:spacing w:after="240" w:line="240" w:lineRule="auto"/>
+        <w:rPr>
+          <w:rFonts w:ascii="Segoe UI" w:eastAsia="Times New Roman" w:hAnsi="Segoe UI" w:cs="Segoe UI"/>
+          <w:color w:val="24292E"/>
+          <w:sz w:val="24"/>
+          <w:szCs w:val="24"/>
+        </w:rPr>
+      </w:pPr>
+      <w:r>
+        <w:rPr>
+          <w:rFonts w:ascii="Segoe UI" w:eastAsia="Times New Roman" w:hAnsi="Segoe UI" w:cs="Segoe UI"/>
+          <w:color w:val="24292E"/>
+          <w:sz w:val="24"/>
+          <w:szCs w:val="24"/>
+        </w:rPr>
+        <w:t xml:space="preserve">The dataset is augmented by using a </w:t>
+      </w:r>
+      <w:r>
+        <w:rPr>
+          <w:rFonts w:ascii="Segoe UI" w:eastAsia="Times New Roman" w:hAnsi="Segoe UI" w:cs="Segoe UI"/>
+          <w:color w:val="24292E"/>
+          <w:sz w:val="24"/>
+          <w:szCs w:val="24"/>
+        </w:rPr>
+        <w:t>Random</w:t>
+      </w:r>
+      <w:r>
+        <w:rPr>
+          <w:rFonts w:ascii="Segoe UI" w:eastAsia="Times New Roman" w:hAnsi="Segoe UI" w:cs="Segoe UI"/>
+          <w:color w:val="24292E"/>
+          <w:sz w:val="24"/>
+          <w:szCs w:val="24"/>
+        </w:rPr>
+        <w:t xml:space="preserve"> </w:t>
+      </w:r>
+      <w:r>
+        <w:rPr>
+          <w:rFonts w:ascii="Segoe UI" w:eastAsia="Times New Roman" w:hAnsi="Segoe UI" w:cs="Segoe UI"/>
+          <w:color w:val="24292E"/>
+          <w:sz w:val="24"/>
+          <w:szCs w:val="24"/>
+        </w:rPr>
+        <w:t>Rotation of 20 degrees. This is likely important based on the exploratory data analysis, in which most image have the dog at a variety of angles.</w:t>
+      </w:r>
+    </w:p>
+    <w:p>
+      <w:pPr>
+        <w:pStyle w:val="ListParagraph"/>
+        <w:numPr>
+          <w:ilvl w:val="1"/>
+          <w:numId w:val="6"/>
+        </w:numPr>
+        <w:shd w:val="clear" w:color="auto" w:fill="FFFFFF"/>
+        <w:spacing w:after="240" w:line="240" w:lineRule="auto"/>
+        <w:rPr>
+          <w:rFonts w:ascii="Segoe UI" w:eastAsia="Times New Roman" w:hAnsi="Segoe UI" w:cs="Segoe UI"/>
+          <w:color w:val="24292E"/>
+          <w:sz w:val="24"/>
+          <w:szCs w:val="24"/>
+        </w:rPr>
+      </w:pPr>
+      <w:r>
+        <w:rPr>
+          <w:rFonts w:ascii="Segoe UI" w:eastAsia="Times New Roman" w:hAnsi="Segoe UI" w:cs="Segoe UI"/>
+          <w:color w:val="24292E"/>
+          <w:sz w:val="24"/>
+          <w:szCs w:val="24"/>
+        </w:rPr>
+        <w:t xml:space="preserve">The dataset is augmented by using a </w:t>
+      </w:r>
+      <w:r>
+        <w:rPr>
+          <w:rFonts w:ascii="Segoe UI" w:eastAsia="Times New Roman" w:hAnsi="Segoe UI" w:cs="Segoe UI"/>
+          <w:color w:val="24292E"/>
+          <w:sz w:val="24"/>
+          <w:szCs w:val="24"/>
+        </w:rPr>
+        <w:t>Random</w:t>
+      </w:r>
+      <w:r>
+        <w:rPr>
+          <w:rFonts w:ascii="Segoe UI" w:eastAsia="Times New Roman" w:hAnsi="Segoe UI" w:cs="Segoe UI"/>
+          <w:color w:val="24292E"/>
+          <w:sz w:val="24"/>
+          <w:szCs w:val="24"/>
+        </w:rPr>
+        <w:t xml:space="preserve"> </w:t>
+      </w:r>
+      <w:r>
+        <w:rPr>
+          <w:rFonts w:ascii="Segoe UI" w:eastAsia="Times New Roman" w:hAnsi="Segoe UI" w:cs="Segoe UI"/>
+          <w:color w:val="24292E"/>
+          <w:sz w:val="24"/>
+          <w:szCs w:val="24"/>
+        </w:rPr>
+        <w:t>Horizontal</w:t>
+      </w:r>
+      <w:r>
+        <w:rPr>
+          <w:rFonts w:ascii="Segoe UI" w:eastAsia="Times New Roman" w:hAnsi="Segoe UI" w:cs="Segoe UI"/>
+          <w:color w:val="24292E"/>
+          <w:sz w:val="24"/>
+          <w:szCs w:val="24"/>
+        </w:rPr>
+        <w:t xml:space="preserve"> </w:t>
+      </w:r>
+      <w:r>
+        <w:rPr>
+          <w:rFonts w:ascii="Segoe UI" w:eastAsia="Times New Roman" w:hAnsi="Segoe UI" w:cs="Segoe UI"/>
+          <w:color w:val="24292E"/>
+          <w:sz w:val="24"/>
+          <w:szCs w:val="24"/>
+        </w:rPr>
+        <w:t>Flip</w:t>
+      </w:r>
+      <w:r>
+        <w:rPr>
+          <w:rFonts w:ascii="Segoe UI" w:eastAsia="Times New Roman" w:hAnsi="Segoe UI" w:cs="Segoe UI"/>
+          <w:color w:val="24292E"/>
+          <w:sz w:val="24"/>
+          <w:szCs w:val="24"/>
+        </w:rPr>
+        <w:t xml:space="preserve"> with a 50% chance of occurring. This allows for mirror images, which makes sense in this context.</w:t>
+      </w:r>
+    </w:p>
+    <w:p>
+      <w:pPr>
+        <w:pStyle w:val="ListParagraph"/>
+        <w:numPr>
+          <w:ilvl w:val="1"/>
+          <w:numId w:val="6"/>
+        </w:numPr>
+        <w:shd w:val="clear" w:color="auto" w:fill="FFFFFF"/>
+        <w:spacing w:after="240" w:line="240" w:lineRule="auto"/>
+        <w:rPr>
+          <w:rFonts w:ascii="Segoe UI" w:eastAsia="Times New Roman" w:hAnsi="Segoe UI" w:cs="Segoe UI"/>
+          <w:color w:val="24292E"/>
+          <w:sz w:val="24"/>
+          <w:szCs w:val="24"/>
+        </w:rPr>
+      </w:pPr>
+      <w:r>
+        <w:rPr>
+          <w:rFonts w:ascii="Segoe UI" w:eastAsia="Times New Roman" w:hAnsi="Segoe UI" w:cs="Segoe UI"/>
+          <w:color w:val="24292E"/>
+          <w:sz w:val="24"/>
+          <w:szCs w:val="24"/>
+        </w:rPr>
+        <w:t>The image is converted to a tensor.</w:t>
+      </w:r>
+    </w:p>
+    <w:p>
+      <w:pPr>
+        <w:pStyle w:val="ListParagraph"/>
+        <w:numPr>
+          <w:ilvl w:val="1"/>
+          <w:numId w:val="6"/>
+        </w:numPr>
+        <w:shd w:val="clear" w:color="auto" w:fill="FFFFFF"/>
+        <w:spacing w:after="240" w:line="240" w:lineRule="auto"/>
+        <w:rPr>
+          <w:rFonts w:ascii="Segoe UI" w:eastAsia="Times New Roman" w:hAnsi="Segoe UI" w:cs="Segoe UI"/>
+          <w:color w:val="24292E"/>
+          <w:sz w:val="24"/>
+          <w:szCs w:val="24"/>
+        </w:rPr>
+      </w:pPr>
+      <w:r>
+        <w:rPr>
+          <w:rFonts w:ascii="Segoe UI" w:eastAsia="Times New Roman" w:hAnsi="Segoe UI" w:cs="Segoe UI"/>
+          <w:color w:val="24292E"/>
+          <w:sz w:val="24"/>
+          <w:szCs w:val="24"/>
+        </w:rPr>
+        <w:t>The image is normalized.</w:t>
+      </w:r>
+    </w:p>
+    <w:p>
+      <w:pPr>
+        <w:shd w:val="clear" w:color="auto" w:fill="FFFFFF"/>
+        <w:spacing w:before="360" w:after="240" w:line="240" w:lineRule="auto"/>
+        <w:outlineLvl w:val="2"/>
         <w:rPr>
           <w:rFonts w:ascii="Segoe UI" w:eastAsia="Times New Roman" w:hAnsi="Segoe UI" w:cs="Segoe UI"/>
           <w:b/>
           <w:bCs/>
-          <w:i/>
-          <w:iCs/>
-          <w:color w:val="24292E"/>
-          <w:sz w:val="24"/>
-          <w:szCs w:val="24"/>
-        </w:rPr>
-        <w:t>Data Exploration</w:t>
-      </w:r>
-      <w:r>
-        <w:rPr>
-          <w:rFonts w:ascii="Segoe UI" w:eastAsia="Times New Roman" w:hAnsi="Segoe UI" w:cs="Segoe UI"/>
-          <w:i/>
-          <w:iCs/>
-          <w:color w:val="24292E"/>
-          <w:sz w:val="24"/>
-          <w:szCs w:val="24"/>
-        </w:rPr>
-        <w:t> section, if there were abnormalities or characteristics that needed to be addressed, have they been properly corrected?</w:t>
-      </w:r>
-    </w:p>
-    <w:p>
-      <w:pPr>
-        <w:numPr>
-          <w:ilvl w:val="0"/>
-          <w:numId w:val="8"/>
-        </w:numPr>
-        <w:shd w:val="clear" w:color="auto" w:fill="FFFFFF"/>
-        <w:spacing w:before="60" w:after="100" w:afterAutospacing="1" w:line="240" w:lineRule="auto"/>
-        <w:rPr>
-          <w:rFonts w:ascii="Segoe UI" w:eastAsia="Times New Roman" w:hAnsi="Segoe UI" w:cs="Segoe UI"/>
-          <w:color w:val="24292E"/>
-          <w:sz w:val="24"/>
-          <w:szCs w:val="24"/>
-        </w:rPr>
-      </w:pPr>
-      <w:r>
-        <w:rPr>
-          <w:rFonts w:ascii="Segoe UI" w:eastAsia="Times New Roman" w:hAnsi="Segoe UI" w:cs="Segoe UI"/>
-          <w:i/>
-          <w:iCs/>
-          <w:color w:val="24292E"/>
-          <w:sz w:val="24"/>
-          <w:szCs w:val="24"/>
-        </w:rPr>
-        <w:t>If no preprocessing is needed, has it been made clear why?</w:t>
-      </w:r>
-    </w:p>
-    <w:p>
-      <w:pPr>
-        <w:shd w:val="clear" w:color="auto" w:fill="FFFFFF"/>
-        <w:spacing w:before="360" w:after="240" w:line="240" w:lineRule="auto"/>
-        <w:outlineLvl w:val="2"/>
+          <w:color w:val="24292E"/>
+          <w:sz w:val="30"/>
+          <w:szCs w:val="30"/>
+          <w:highlight w:val="yellow"/>
+        </w:rPr>
+      </w:pPr>
+      <w:r>
         <w:rPr>
           <w:rFonts w:ascii="Segoe UI" w:eastAsia="Times New Roman" w:hAnsi="Segoe UI" w:cs="Segoe UI"/>
           <w:b/>
@@ -2134,16 +2599,7 @@
           <w:color w:val="24292E"/>
           <w:sz w:val="30"/>
           <w:szCs w:val="30"/>
-        </w:rPr>
-      </w:pPr>
-      <w:r>
-        <w:rPr>
-          <w:rFonts w:ascii="Segoe UI" w:eastAsia="Times New Roman" w:hAnsi="Segoe UI" w:cs="Segoe UI"/>
-          <w:b/>
-          <w:bCs/>
-          <w:color w:val="24292E"/>
-          <w:sz w:val="30"/>
-          <w:szCs w:val="30"/>
+          <w:highlight w:val="yellow"/>
         </w:rPr>
         <w:t>Implementation</w:t>
       </w:r>
@@ -2165,8 +2621,18 @@
           <w:color w:val="24292E"/>
           <w:sz w:val="24"/>
           <w:szCs w:val="24"/>
-        </w:rPr>
-        <w:t>In this section, the process for which metrics, algorithms, and techniques that you implemented for the given data will need to be clearly documented. It should be abundantly clear how the implementation was carried out, and discussion should be made regarding any complications that occurred during this process. Questions to ask yourself when writing this section:</w:t>
+          <w:highlight w:val="yellow"/>
+        </w:rPr>
+        <w:t>In this section, the process for which metrics, algorithms, and techniques that you implemented for the given data will need to be clearly documented. It should be abundantly clear how the implementation was carried out, and discussion should be made regarding any complications that occurred during this process. Questions to ask yourself when writing this section</w:t>
+      </w:r>
+      <w:r>
+        <w:rPr>
+          <w:rFonts w:ascii="Segoe UI" w:eastAsia="Times New Roman" w:hAnsi="Segoe UI" w:cs="Segoe UI"/>
+          <w:color w:val="24292E"/>
+          <w:sz w:val="24"/>
+          <w:szCs w:val="24"/>
+        </w:rPr>
+        <w:t>:</w:t>
       </w:r>
     </w:p>
     <w:p>
@@ -2287,15 +2753,18 @@
           <w:szCs w:val="24"/>
         </w:rPr>
       </w:pPr>
-      <w:r>
-        <w:rPr>
-          <w:rFonts w:ascii="Segoe UI" w:eastAsia="Times New Roman" w:hAnsi="Segoe UI" w:cs="Segoe UI"/>
-          <w:color w:val="24292E"/>
-          <w:sz w:val="24"/>
-          <w:szCs w:val="24"/>
-        </w:rPr>
-        <w:t xml:space="preserve">In this section, you will need to discuss the process of improvement you made upon the algorithms and techniques you used in your implementation. For example, adjusting parameters for certain models to acquire improved solutions would fall under the </w:t>
-      </w:r>
+    </w:p>
+    <w:p>
+      <w:pPr>
+        <w:shd w:val="clear" w:color="auto" w:fill="FFFFFF"/>
+        <w:spacing w:after="240" w:line="240" w:lineRule="auto"/>
+        <w:rPr>
+          <w:rFonts w:ascii="Segoe UI" w:eastAsia="Times New Roman" w:hAnsi="Segoe UI" w:cs="Segoe UI"/>
+          <w:color w:val="24292E"/>
+          <w:sz w:val="24"/>
+          <w:szCs w:val="24"/>
+        </w:rPr>
+      </w:pPr>
       <w:r>
         <w:rPr>
           <w:rFonts w:ascii="Segoe UI" w:eastAsia="Times New Roman" w:hAnsi="Segoe UI" w:cs="Segoe UI"/>
@@ -2304,7 +2773,37 @@
           <w:szCs w:val="24"/>
         </w:rPr>
         <w:lastRenderedPageBreak/>
-        <w:t>refinement category. Your initial and final solutions should be reported, as well as any significant intermediate results as necessary. Questions to ask yourself when writing this section:</w:t>
+        <w:t xml:space="preserve">Refinement was necessary to have better predictive accuracy, but also to deploy the model on Heroku. The initial VGG-26 model was too large to deploy, surpassing the </w:t>
+      </w:r>
+      <w:r>
+        <w:rPr>
+          <w:rFonts w:ascii="Segoe UI" w:eastAsia="Times New Roman" w:hAnsi="Segoe UI" w:cs="Segoe UI"/>
+          <w:color w:val="24292E"/>
+          <w:sz w:val="24"/>
+          <w:szCs w:val="24"/>
+        </w:rPr>
+        <w:t xml:space="preserve">“slug size of 500MB”. </w:t>
+      </w:r>
+    </w:p>
+    <w:p>
+      <w:pPr>
+        <w:shd w:val="clear" w:color="auto" w:fill="FFFFFF"/>
+        <w:spacing w:after="240" w:line="240" w:lineRule="auto"/>
+        <w:rPr>
+          <w:rFonts w:ascii="Segoe UI" w:eastAsia="Times New Roman" w:hAnsi="Segoe UI" w:cs="Segoe UI"/>
+          <w:color w:val="24292E"/>
+          <w:sz w:val="24"/>
+          <w:szCs w:val="24"/>
+        </w:rPr>
+      </w:pPr>
+      <w:r>
+        <w:rPr>
+          <w:rFonts w:ascii="Segoe UI" w:eastAsia="Times New Roman" w:hAnsi="Segoe UI" w:cs="Segoe UI"/>
+          <w:color w:val="24292E"/>
+          <w:sz w:val="24"/>
+          <w:szCs w:val="24"/>
+        </w:rPr>
+        <w:t>In this section, you will need to discuss the process of improvement you made upon the algorithms and techniques you used in your implementation. For example, adjusting parameters for certain models to acquire improved solutions would fall under the refinement category. Your initial and final solutions should be reported, as well as any significant intermediate results as necessary. Questions to ask yourself when writing this section:</w:t>
       </w:r>
     </w:p>
     <w:p>
@@ -2639,6 +3138,7 @@
           <w:sz w:val="24"/>
           <w:szCs w:val="24"/>
         </w:rPr>
+        <w:lastRenderedPageBreak/>
         <w:t>In this section, your model’s final solution and its results should be compared to the benchmark you established earlier in the project using some type of statistical analysis. You should also justify whether these results and the solution are significant enough to have solved the problem posed in the project. Questions to ask yourself when writing this section:</w:t>
       </w:r>
     </w:p>
@@ -3202,7 +3702,7 @@
           <w:sz w:val="24"/>
           <w:szCs w:val="24"/>
         </w:rPr>
-        <w:pict>
+        <w:pict w14:anchorId="7A8D9FE5">
           <v:rect id="_x0000_i1025" style="width:0;height:3pt" o:hralign="center" o:hrstd="t" o:hrnoshade="t" o:hr="t" fillcolor="#24292e" stroked="f"/>
         </w:pict>
       </w:r>
@@ -3480,11 +3980,199 @@
           <w:szCs w:val="24"/>
         </w:rPr>
       </w:pPr>
-      <w:bookmarkStart w:id="0" w:name="_GoBack"/>
-      <w:bookmarkEnd w:id="0"/>
     </w:p>
     <w:p/>
+    <w:p/>
+    <w:p/>
+    <w:p/>
+    <w:p/>
+    <w:p/>
+    <w:p>
+      <w:r>
+        <w:t xml:space="preserve">Citations </w:t>
+      </w:r>
+    </w:p>
+    <w:p>
+      <w:r>
+        <w:t xml:space="preserve"> </w:t>
+      </w:r>
+    </w:p>
+    <w:p>
+      <w:r>
+        <w:t xml:space="preserve">[1] https://papers.nips.cc/paper/4824-imagenet-classification-with-deep-convolutional-neuralnetworks.pdf  </w:t>
+      </w:r>
+    </w:p>
+    <w:p>
+      <w:r>
+        <w:t xml:space="preserve">[2] http://www.image-net.org/challenges/LSVRC/ </w:t>
+      </w:r>
+    </w:p>
+    <w:p>
+      <w:r>
+        <w:t xml:space="preserve">[3] https://adeshpande3.github.io/The-9-Deep-Learning-Papers-You-Need-To-Know-About.html </w:t>
+      </w:r>
+    </w:p>
+    <w:p>
+      <w:r>
+        <w:t xml:space="preserve"> [4] https://www.nature.com/articles/nature21056 </w:t>
+      </w:r>
+    </w:p>
+    <w:p>
+      <w:r>
+        <w:t xml:space="preserve">[5] https://journals.plos.org/plosone/article?id=10.1371/journal.pone.0212356 </w:t>
+      </w:r>
+    </w:p>
+    <w:p>
+      <w:r>
+        <w:t xml:space="preserve">[6] https://papers.nips.cc/paper/8094-generalized-cross-entropy-loss-for-training-deep-neuralnetworks-with-noisy-labels.pdf </w:t>
+      </w:r>
+    </w:p>
+    <w:p>
+      <w:r>
+        <w:t xml:space="preserve">[7] https://Udacity.com  </w:t>
+      </w:r>
+    </w:p>
+    <w:p>
+      <w:r>
+        <w:t xml:space="preserve">[8] https://cloud.google.com/ml-engine/docs/ml-solutions-overview </w:t>
+      </w:r>
+    </w:p>
+    <w:p>
+      <w:r>
+        <w:t xml:space="preserve">[9] https://gombru.github.io/2018/05/23/cross_entropy_loss/ </w:t>
+      </w:r>
+    </w:p>
+    <w:p>
+      <w:r>
+        <w:t xml:space="preserve">[10] </w:t>
+      </w:r>
+      <w:hyperlink r:id="rId13" w:history="1">
+        <w:r>
+          <w:rPr>
+            <w:rStyle w:val="Hyperlink"/>
+          </w:rPr>
+          <w:t>https://www.microsoft.com/en-us/research/wp-content/uploads/2016/02/CNN20Whitepaper.pdf</w:t>
+        </w:r>
+      </w:hyperlink>
+    </w:p>
+    <w:p>
+      <w:r>
+        <w:t xml:space="preserve">[11] </w:t>
+      </w:r>
+      <w:hyperlink r:id="rId14" w:history="1">
+        <w:r>
+          <w:rPr>
+            <w:rStyle w:val="Hyperlink"/>
+          </w:rPr>
+          <w:t>https://gombru.github.io/2018/05/23/cross_entr</w:t>
+        </w:r>
+        <w:r>
+          <w:rPr>
+            <w:rStyle w:val="Hyperlink"/>
+          </w:rPr>
+          <w:t>o</w:t>
+        </w:r>
+        <w:r>
+          <w:rPr>
+            <w:rStyle w:val="Hyperlink"/>
+          </w:rPr>
+          <w:t>py_loss/</w:t>
+        </w:r>
+      </w:hyperlink>
+    </w:p>
+    <w:p/>
+    <w:p/>
+    <w:p>
+      <w:r>
+        <w:rPr>
+          <w:noProof/>
+        </w:rPr>
+        <w:lastRenderedPageBreak/>
+        <w:drawing>
+          <wp:inline distT="0" distB="0" distL="0" distR="0" wp14:anchorId="5ACC67BF" wp14:editId="6EB4F0E3">
+            <wp:extent cx="4905375" cy="1343025"/>
+            <wp:effectExtent l="0" t="0" r="9525" b="9525"/>
+            <wp:docPr id="6" name="Picture 6"/>
+            <wp:cNvGraphicFramePr>
+              <a:graphicFrameLocks xmlns:a="http://schemas.openxmlformats.org/drawingml/2006/main" noChangeAspect="1"/>
+            </wp:cNvGraphicFramePr>
+            <a:graphic xmlns:a="http://schemas.openxmlformats.org/drawingml/2006/main">
+              <a:graphicData uri="http://schemas.openxmlformats.org/drawingml/2006/picture">
+                <pic:pic xmlns:pic="http://schemas.openxmlformats.org/drawingml/2006/picture">
+                  <pic:nvPicPr>
+                    <pic:cNvPr id="1" name=""/>
+                    <pic:cNvPicPr/>
+                  </pic:nvPicPr>
+                  <pic:blipFill>
+                    <a:blip r:embed="rId15"/>
+                    <a:stretch>
+                      <a:fillRect/>
+                    </a:stretch>
+                  </pic:blipFill>
+                  <pic:spPr>
+                    <a:xfrm>
+                      <a:off x="0" y="0"/>
+                      <a:ext cx="4905375" cy="1343025"/>
+                    </a:xfrm>
+                    <a:prstGeom prst="rect">
+                      <a:avLst/>
+                    </a:prstGeom>
+                  </pic:spPr>
+                </pic:pic>
+              </a:graphicData>
+            </a:graphic>
+          </wp:inline>
+        </w:drawing>
+      </w:r>
+      <w:r>
+        <w:rPr>
+          <w:noProof/>
+        </w:rPr>
+        <w:t xml:space="preserve"> </w:t>
+      </w:r>
+      <w:r>
+        <w:rPr>
+          <w:noProof/>
+        </w:rPr>
+        <w:drawing>
+          <wp:inline distT="0" distB="0" distL="0" distR="0" wp14:anchorId="44C83772" wp14:editId="307E232F">
+            <wp:extent cx="5943600" cy="634365"/>
+            <wp:effectExtent l="0" t="0" r="0" b="0"/>
+            <wp:docPr id="7" name="Picture 7"/>
+            <wp:cNvGraphicFramePr>
+              <a:graphicFrameLocks xmlns:a="http://schemas.openxmlformats.org/drawingml/2006/main" noChangeAspect="1"/>
+            </wp:cNvGraphicFramePr>
+            <a:graphic xmlns:a="http://schemas.openxmlformats.org/drawingml/2006/main">
+              <a:graphicData uri="http://schemas.openxmlformats.org/drawingml/2006/picture">
+                <pic:pic xmlns:pic="http://schemas.openxmlformats.org/drawingml/2006/picture">
+                  <pic:nvPicPr>
+                    <pic:cNvPr id="1" name=""/>
+                    <pic:cNvPicPr/>
+                  </pic:nvPicPr>
+                  <pic:blipFill>
+                    <a:blip r:embed="rId16"/>
+                    <a:stretch>
+                      <a:fillRect/>
+                    </a:stretch>
+                  </pic:blipFill>
+                  <pic:spPr>
+                    <a:xfrm>
+                      <a:off x="0" y="0"/>
+                      <a:ext cx="5943600" cy="634365"/>
+                    </a:xfrm>
+                    <a:prstGeom prst="rect">
+                      <a:avLst/>
+                    </a:prstGeom>
+                  </pic:spPr>
+                </pic:pic>
+              </a:graphicData>
+            </a:graphic>
+          </wp:inline>
+        </w:drawing>
+      </w:r>
+    </w:p>
     <w:sectPr>
+      <w:footerReference w:type="default" r:id="rId17"/>
       <w:pgSz w:w="12240" w:h="15840"/>
       <w:pgMar w:top="1440" w:right="1440" w:bottom="1440" w:left="1440" w:header="720" w:footer="720" w:gutter="0"/>
       <w:cols w:space="720"/>
@@ -3494,6 +4182,109 @@
 </w:document>
 </file>
 
+<file path=word/endnotes.xml><?xml version="1.0" encoding="utf-8"?>
+<w:endnotes xmlns:wpc="http://schemas.microsoft.com/office/word/2010/wordprocessingCanvas" xmlns:cx="http://schemas.microsoft.com/office/drawing/2014/chartex" xmlns:cx1="http://schemas.microsoft.com/office/drawing/2015/9/8/chartex" xmlns:cx2="http://schemas.microsoft.com/office/drawing/2015/10/21/chartex" xmlns:cx3="http://schemas.microsoft.com/office/drawing/2016/5/9/chartex" xmlns:cx4="http://schemas.microsoft.com/office/drawing/2016/5/10/chartex" xmlns:cx5="http://schemas.microsoft.com/office/drawing/2016/5/11/chartex" xmlns:cx6="http://schemas.microsoft.com/office/drawing/2016/5/12/chartex" xmlns:cx7="http://schemas.microsoft.com/office/drawing/2016/5/13/chartex" xmlns:cx8="http://schemas.microsoft.com/office/drawing/2016/5/14/chartex" xmlns:mc="http://schemas.openxmlformats.org/markup-compatibility/2006" xmlns:aink="http://schemas.microsoft.com/office/drawing/2016/ink" xmlns:am3d="http://schemas.microsoft.com/office/drawing/2017/model3d" xmlns:o="urn:schemas-microsoft-com:office:office" xmlns:r="http://schemas.openxmlformats.org/officeDocument/2006/relationships" xmlns:m="http://schemas.openxmlformats.org/officeDocument/2006/math" xmlns:v="urn:schemas-microsoft-com:vml" xmlns:wp14="http://schemas.microsoft.com/office/word/2010/wordprocessingDrawing" xmlns:wp="http://schemas.openxmlformats.org/drawingml/2006/wordprocessingDrawing" xmlns:w10="urn:schemas-microsoft-com:office:word" xmlns:w="http://schemas.openxmlformats.org/wordprocessingml/2006/main" xmlns:w14="http://schemas.microsoft.com/office/word/2010/wordml" xmlns:w15="http://schemas.microsoft.com/office/word/2012/wordml" xmlns:w16cid="http://schemas.microsoft.com/office/word/2016/wordml/cid" xmlns:w16se="http://schemas.microsoft.com/office/word/2015/wordml/symex" xmlns:wpg="http://schemas.microsoft.com/office/word/2010/wordprocessingGroup" xmlns:wpi="http://schemas.microsoft.com/office/word/2010/wordprocessingInk" xmlns:wne="http://schemas.microsoft.com/office/word/2006/wordml" xmlns:wps="http://schemas.microsoft.com/office/word/2010/wordprocessingShape" mc:Ignorable="w14 w15 w16se w16cid wp14">
+  <w:endnote w:type="separator" w:id="-1">
+    <w:p>
+      <w:pPr>
+        <w:spacing w:after="0" w:line="240" w:lineRule="auto"/>
+      </w:pPr>
+      <w:r>
+        <w:separator/>
+      </w:r>
+    </w:p>
+  </w:endnote>
+  <w:endnote w:type="continuationSeparator" w:id="0">
+    <w:p>
+      <w:pPr>
+        <w:spacing w:after="0" w:line="240" w:lineRule="auto"/>
+      </w:pPr>
+      <w:r>
+        <w:continuationSeparator/>
+      </w:r>
+    </w:p>
+  </w:endnote>
+</w:endnotes>
+</file>
+
+<file path=word/footer1.xml><?xml version="1.0" encoding="utf-8"?>
+<w:ftr xmlns:wpc="http://schemas.microsoft.com/office/word/2010/wordprocessingCanvas" xmlns:cx="http://schemas.microsoft.com/office/drawing/2014/chartex" xmlns:cx1="http://schemas.microsoft.com/office/drawing/2015/9/8/chartex" xmlns:cx2="http://schemas.microsoft.com/office/drawing/2015/10/21/chartex" xmlns:cx3="http://schemas.microsoft.com/office/drawing/2016/5/9/chartex" xmlns:cx4="http://schemas.microsoft.com/office/drawing/2016/5/10/chartex" xmlns:cx5="http://schemas.microsoft.com/office/drawing/2016/5/11/chartex" xmlns:cx6="http://schemas.microsoft.com/office/drawing/2016/5/12/chartex" xmlns:cx7="http://schemas.microsoft.com/office/drawing/2016/5/13/chartex" xmlns:cx8="http://schemas.microsoft.com/office/drawing/2016/5/14/chartex" xmlns:mc="http://schemas.openxmlformats.org/markup-compatibility/2006" xmlns:aink="http://schemas.microsoft.com/office/drawing/2016/ink" xmlns:am3d="http://schemas.microsoft.com/office/drawing/2017/model3d" xmlns:o="urn:schemas-microsoft-com:office:office" xmlns:r="http://schemas.openxmlformats.org/officeDocument/2006/relationships" xmlns:m="http://schemas.openxmlformats.org/officeDocument/2006/math" xmlns:v="urn:schemas-microsoft-com:vml" xmlns:wp14="http://schemas.microsoft.com/office/word/2010/wordprocessingDrawing" xmlns:wp="http://schemas.openxmlformats.org/drawingml/2006/wordprocessingDrawing" xmlns:w10="urn:schemas-microsoft-com:office:word" xmlns:w="http://schemas.openxmlformats.org/wordprocessingml/2006/main" xmlns:w14="http://schemas.microsoft.com/office/word/2010/wordml" xmlns:w15="http://schemas.microsoft.com/office/word/2012/wordml" xmlns:w16cid="http://schemas.microsoft.com/office/word/2016/wordml/cid" xmlns:w16se="http://schemas.microsoft.com/office/word/2015/wordml/symex" xmlns:wpg="http://schemas.microsoft.com/office/word/2010/wordprocessingGroup" xmlns:wpi="http://schemas.microsoft.com/office/word/2010/wordprocessingInk" xmlns:wne="http://schemas.microsoft.com/office/word/2006/wordml" xmlns:wps="http://schemas.microsoft.com/office/word/2010/wordprocessingShape" mc:Ignorable="w14 w15 w16se w16cid wp14">
+  <w:sdt>
+    <w:sdtPr>
+      <w:id w:val="1462221655"/>
+      <w:docPartObj>
+        <w:docPartGallery w:val="Page Numbers (Bottom of Page)"/>
+        <w:docPartUnique/>
+      </w:docPartObj>
+    </w:sdtPr>
+    <w:sdtEndPr>
+      <w:rPr>
+        <w:noProof/>
+      </w:rPr>
+    </w:sdtEndPr>
+    <w:sdtContent>
+      <w:p>
+        <w:pPr>
+          <w:pStyle w:val="Footer"/>
+          <w:jc w:val="right"/>
+        </w:pPr>
+        <w:r>
+          <w:fldChar w:fldCharType="begin"/>
+        </w:r>
+        <w:r>
+          <w:instrText xml:space="preserve"> PAGE   \* MERGEFORMAT </w:instrText>
+        </w:r>
+        <w:r>
+          <w:fldChar w:fldCharType="separate"/>
+        </w:r>
+        <w:r>
+          <w:rPr>
+            <w:noProof/>
+          </w:rPr>
+          <w:t>2</w:t>
+        </w:r>
+        <w:r>
+          <w:rPr>
+            <w:noProof/>
+          </w:rPr>
+          <w:fldChar w:fldCharType="end"/>
+        </w:r>
+      </w:p>
+    </w:sdtContent>
+  </w:sdt>
+  <w:p>
+    <w:pPr>
+      <w:pStyle w:val="Footer"/>
+    </w:pPr>
+  </w:p>
+</w:ftr>
+</file>
+
+<file path=word/footnotes.xml><?xml version="1.0" encoding="utf-8"?>
+<w:footnotes xmlns:wpc="http://schemas.microsoft.com/office/word/2010/wordprocessingCanvas" xmlns:cx="http://schemas.microsoft.com/office/drawing/2014/chartex" xmlns:cx1="http://schemas.microsoft.com/office/drawing/2015/9/8/chartex" xmlns:cx2="http://schemas.microsoft.com/office/drawing/2015/10/21/chartex" xmlns:cx3="http://schemas.microsoft.com/office/drawing/2016/5/9/chartex" xmlns:cx4="http://schemas.microsoft.com/office/drawing/2016/5/10/chartex" xmlns:cx5="http://schemas.microsoft.com/office/drawing/2016/5/11/chartex" xmlns:cx6="http://schemas.microsoft.com/office/drawing/2016/5/12/chartex" xmlns:cx7="http://schemas.microsoft.com/office/drawing/2016/5/13/chartex" xmlns:cx8="http://schemas.microsoft.com/office/drawing/2016/5/14/chartex" xmlns:mc="http://schemas.openxmlformats.org/markup-compatibility/2006" xmlns:aink="http://schemas.microsoft.com/office/drawing/2016/ink" xmlns:am3d="http://schemas.microsoft.com/office/drawing/2017/model3d" xmlns:o="urn:schemas-microsoft-com:office:office" xmlns:r="http://schemas.openxmlformats.org/officeDocument/2006/relationships" xmlns:m="http://schemas.openxmlformats.org/officeDocument/2006/math" xmlns:v="urn:schemas-microsoft-com:vml" xmlns:wp14="http://schemas.microsoft.com/office/word/2010/wordprocessingDrawing" xmlns:wp="http://schemas.openxmlformats.org/drawingml/2006/wordprocessingDrawing" xmlns:w10="urn:schemas-microsoft-com:office:word" xmlns:w="http://schemas.openxmlformats.org/wordprocessingml/2006/main" xmlns:w14="http://schemas.microsoft.com/office/word/2010/wordml" xmlns:w15="http://schemas.microsoft.com/office/word/2012/wordml" xmlns:w16cid="http://schemas.microsoft.com/office/word/2016/wordml/cid" xmlns:w16se="http://schemas.microsoft.com/office/word/2015/wordml/symex" xmlns:wpg="http://schemas.microsoft.com/office/word/2010/wordprocessingGroup" xmlns:wpi="http://schemas.microsoft.com/office/word/2010/wordprocessingInk" xmlns:wne="http://schemas.microsoft.com/office/word/2006/wordml" xmlns:wps="http://schemas.microsoft.com/office/word/2010/wordprocessingShape" mc:Ignorable="w14 w15 w16se w16cid wp14">
+  <w:footnote w:type="separator" w:id="-1">
+    <w:p>
+      <w:pPr>
+        <w:spacing w:after="0" w:line="240" w:lineRule="auto"/>
+      </w:pPr>
+      <w:r>
+        <w:separator/>
+      </w:r>
+    </w:p>
+  </w:footnote>
+  <w:footnote w:type="continuationSeparator" w:id="0">
+    <w:p>
+      <w:pPr>
+        <w:spacing w:after="0" w:line="240" w:lineRule="auto"/>
+      </w:pPr>
+      <w:r>
+        <w:continuationSeparator/>
+      </w:r>
+    </w:p>
+  </w:footnote>
+</w:footnotes>
+</file>
+
 <file path=word/numbering.xml><?xml version="1.0" encoding="utf-8"?>
 <w:numbering xmlns:wpc="http://schemas.microsoft.com/office/word/2010/wordprocessingCanvas" xmlns:cx="http://schemas.microsoft.com/office/drawing/2014/chartex" xmlns:cx1="http://schemas.microsoft.com/office/drawing/2015/9/8/chartex" xmlns:cx2="http://schemas.microsoft.com/office/drawing/2015/10/21/chartex" xmlns:cx3="http://schemas.microsoft.com/office/drawing/2016/5/9/chartex" xmlns:cx4="http://schemas.microsoft.com/office/drawing/2016/5/10/chartex" xmlns:cx5="http://schemas.microsoft.com/office/drawing/2016/5/11/chartex" xmlns:cx6="http://schemas.microsoft.com/office/drawing/2016/5/12/chartex" xmlns:cx7="http://schemas.microsoft.com/office/drawing/2016/5/13/chartex" xmlns:cx8="http://schemas.microsoft.com/office/drawing/2016/5/14/chartex" xmlns:mc="http://schemas.openxmlformats.org/markup-compatibility/2006" xmlns:aink="http://schemas.microsoft.com/office/drawing/2016/ink" xmlns:am3d="http://schemas.microsoft.com/office/drawing/2017/model3d" xmlns:o="urn:schemas-microsoft-com:office:office" xmlns:r="http://schemas.openxmlformats.org/officeDocument/2006/relationships" xmlns:m="http://schemas.openxmlformats.org/officeDocument/2006/math" xmlns:v="urn:schemas-microsoft-com:vml" xmlns:wp14="http://schemas.microsoft.com/office/word/2010/wordprocessingDrawing" xmlns:wp="http://schemas.openxmlformats.org/drawingml/2006/wordprocessingDrawing" xmlns:w10="urn:schemas-microsoft-com:office:word" xmlns:w="http://schemas.openxmlformats.org/wordprocessingml/2006/main" xmlns:w14="http://schemas.microsoft.com/office/word/2010/wordml" xmlns:w15="http://schemas.microsoft.com/office/word/2012/wordml" xmlns:w16cid="http://schemas.microsoft.com/office/word/2016/wordml/cid" xmlns:w16se="http://schemas.microsoft.com/office/word/2015/wordml/symex" xmlns:wpg="http://schemas.microsoft.com/office/word/2010/wordprocessingGroup" xmlns:wpi="http://schemas.microsoft.com/office/word/2010/wordprocessingInk" xmlns:wne="http://schemas.microsoft.com/office/word/2006/wordml" xmlns:wps="http://schemas.microsoft.com/office/word/2010/wordprocessingShape" mc:Ignorable="w14 w15 w16se w16cid wp14">
   <w:abstractNum w:abstractNumId="0" w15:restartNumberingAfterBreak="0">
@@ -4496,7 +5287,7 @@
         <w:sz w:val="20"/>
       </w:rPr>
     </w:lvl>
-    <w:lvl w:ilvl="1" w:tentative="1">
+    <w:lvl w:ilvl="1">
       <w:start w:val="1"/>
       <w:numFmt w:val="bullet"/>
       <w:lvlText w:val="o"/>
@@ -5499,7 +6290,7 @@
         <w:rFonts w:ascii="Symbol" w:hAnsi="Symbol" w:hint="default"/>
       </w:rPr>
     </w:lvl>
-    <w:lvl w:ilvl="1" w:tplc="04090003" w:tentative="1">
+    <w:lvl w:ilvl="1" w:tplc="04090003">
       <w:start w:val="1"/>
       <w:numFmt w:val="bullet"/>
       <w:lvlText w:val="o"/>
@@ -6828,6 +7619,85 @@
       <w:contextualSpacing/>
     </w:pPr>
   </w:style>
+  <w:style w:type="character" w:styleId="Hyperlink">
+    <w:name w:val="Hyperlink"/>
+    <w:basedOn w:val="DefaultParagraphFont"/>
+    <w:uiPriority w:val="99"/>
+    <w:unhideWhenUsed/>
+    <w:rsid w:val="00752699"/>
+    <w:rPr>
+      <w:color w:val="0563C1" w:themeColor="hyperlink"/>
+      <w:u w:val="single"/>
+    </w:rPr>
+  </w:style>
+  <w:style w:type="character" w:styleId="UnresolvedMention">
+    <w:name w:val="Unresolved Mention"/>
+    <w:basedOn w:val="DefaultParagraphFont"/>
+    <w:uiPriority w:val="99"/>
+    <w:semiHidden/>
+    <w:unhideWhenUsed/>
+    <w:rsid w:val="00752699"/>
+    <w:rPr>
+      <w:color w:val="605E5C"/>
+      <w:shd w:val="clear" w:color="auto" w:fill="E1DFDD"/>
+    </w:rPr>
+  </w:style>
+  <w:style w:type="character" w:styleId="FollowedHyperlink">
+    <w:name w:val="FollowedHyperlink"/>
+    <w:basedOn w:val="DefaultParagraphFont"/>
+    <w:uiPriority w:val="99"/>
+    <w:semiHidden/>
+    <w:unhideWhenUsed/>
+    <w:rsid w:val="00DA7BD9"/>
+    <w:rPr>
+      <w:color w:val="954F72" w:themeColor="followedHyperlink"/>
+      <w:u w:val="single"/>
+    </w:rPr>
+  </w:style>
+  <w:style w:type="paragraph" w:styleId="Header">
+    <w:name w:val="header"/>
+    <w:basedOn w:val="Normal"/>
+    <w:link w:val="HeaderChar"/>
+    <w:uiPriority w:val="99"/>
+    <w:unhideWhenUsed/>
+    <w:rsid w:val="00B65360"/>
+    <w:pPr>
+      <w:tabs>
+        <w:tab w:val="center" w:pos="4680"/>
+        <w:tab w:val="right" w:pos="9360"/>
+      </w:tabs>
+      <w:spacing w:after="0" w:line="240" w:lineRule="auto"/>
+    </w:pPr>
+  </w:style>
+  <w:style w:type="character" w:customStyle="1" w:styleId="HeaderChar">
+    <w:name w:val="Header Char"/>
+    <w:basedOn w:val="DefaultParagraphFont"/>
+    <w:link w:val="Header"/>
+    <w:uiPriority w:val="99"/>
+    <w:rsid w:val="00B65360"/>
+  </w:style>
+  <w:style w:type="paragraph" w:styleId="Footer">
+    <w:name w:val="footer"/>
+    <w:basedOn w:val="Normal"/>
+    <w:link w:val="FooterChar"/>
+    <w:uiPriority w:val="99"/>
+    <w:unhideWhenUsed/>
+    <w:rsid w:val="00B65360"/>
+    <w:pPr>
+      <w:tabs>
+        <w:tab w:val="center" w:pos="4680"/>
+        <w:tab w:val="right" w:pos="9360"/>
+      </w:tabs>
+      <w:spacing w:after="0" w:line="240" w:lineRule="auto"/>
+    </w:pPr>
+  </w:style>
+  <w:style w:type="character" w:customStyle="1" w:styleId="FooterChar">
+    <w:name w:val="Footer Char"/>
+    <w:basedOn w:val="DefaultParagraphFont"/>
+    <w:link w:val="Footer"/>
+    <w:uiPriority w:val="99"/>
+    <w:rsid w:val="00B65360"/>
+  </w:style>
 </w:styles>
 </file>
 

</xml_diff>